<commit_message>
Adding missing file for Learning Ifs
</commit_message>
<xml_diff>
--- a/docs/puzzles.docx
+++ b/docs/puzzles.docx
@@ -355,6 +355,7 @@
         </w:rPr>
         <w:t xml:space="preserve">while </w:t>
       </w:r>
+      <w:proofErr w:type="spellStart"/>
       <w:r>
         <w:rPr>
           <w:rFonts w:ascii="Consolas" w:hAnsi="Consolas"/>
@@ -366,6 +367,7 @@
         </w:rPr>
         <w:t>BCenter</w:t>
       </w:r>
+      <w:proofErr w:type="spellEnd"/>
       <w:r>
         <w:rPr>
           <w:rFonts w:ascii="Consolas" w:hAnsi="Consolas"/>
@@ -1258,6 +1260,7 @@
         </w:rPr>
         <w:t xml:space="preserve">while </w:t>
       </w:r>
+      <w:proofErr w:type="spellStart"/>
       <w:r>
         <w:rPr>
           <w:rFonts w:ascii="Consolas" w:hAnsi="Consolas"/>
@@ -1269,6 +1272,7 @@
         </w:rPr>
         <w:t>BCenter</w:t>
       </w:r>
+      <w:proofErr w:type="spellEnd"/>
       <w:r>
         <w:rPr>
           <w:rFonts w:ascii="Consolas" w:hAnsi="Consolas"/>
@@ -1646,7 +1650,25 @@
           <w:sz w:val="24"/>
           <w:szCs w:val="24"/>
         </w:rPr>
-        <w:t>A + B != 10  or  A &lt; 2  or  B &lt; 2:</w:t>
+        <w:t xml:space="preserve">A + </w:t>
+      </w:r>
+      <w:proofErr w:type="gramStart"/>
+      <w:r>
+        <w:rPr>
+          <w:rFonts w:ascii="Consolas" w:hAnsi="Consolas"/>
+          <w:sz w:val="24"/>
+          <w:szCs w:val="24"/>
+        </w:rPr>
+        <w:t>B !</w:t>
+      </w:r>
+      <w:proofErr w:type="gramEnd"/>
+      <w:r>
+        <w:rPr>
+          <w:rFonts w:ascii="Consolas" w:hAnsi="Consolas"/>
+          <w:sz w:val="24"/>
+          <w:szCs w:val="24"/>
+        </w:rPr>
+        <w:t>= 10  or  A &lt; 2  or  B &lt; 2:</w:t>
       </w:r>
     </w:p>
     <w:p>
@@ -1773,7 +1795,55 @@
           <w:sz w:val="24"/>
           <w:szCs w:val="24"/>
         </w:rPr>
-        <w:t>if BUp is pressed and BRight is pressed:</w:t>
+        <w:t xml:space="preserve">if </w:t>
+      </w:r>
+      <w:proofErr w:type="spellStart"/>
+      <w:r>
+        <w:rPr>
+          <w:rFonts w:ascii="Consolas" w:hAnsi="Consolas"/>
+          <w:b/>
+          <w:bCs/>
+          <w:color w:val="4472C4" w:themeColor="accent1"/>
+          <w:sz w:val="24"/>
+          <w:szCs w:val="24"/>
+        </w:rPr>
+        <w:t>BUp</w:t>
+      </w:r>
+      <w:proofErr w:type="spellEnd"/>
+      <w:r>
+        <w:rPr>
+          <w:rFonts w:ascii="Consolas" w:hAnsi="Consolas"/>
+          <w:b/>
+          <w:bCs/>
+          <w:color w:val="4472C4" w:themeColor="accent1"/>
+          <w:sz w:val="24"/>
+          <w:szCs w:val="24"/>
+        </w:rPr>
+        <w:t xml:space="preserve"> is pressed and </w:t>
+      </w:r>
+      <w:proofErr w:type="spellStart"/>
+      <w:r>
+        <w:rPr>
+          <w:rFonts w:ascii="Consolas" w:hAnsi="Consolas"/>
+          <w:b/>
+          <w:bCs/>
+          <w:color w:val="4472C4" w:themeColor="accent1"/>
+          <w:sz w:val="24"/>
+          <w:szCs w:val="24"/>
+        </w:rPr>
+        <w:t>BRight</w:t>
+      </w:r>
+      <w:proofErr w:type="spellEnd"/>
+      <w:r>
+        <w:rPr>
+          <w:rFonts w:ascii="Consolas" w:hAnsi="Consolas"/>
+          <w:b/>
+          <w:bCs/>
+          <w:color w:val="4472C4" w:themeColor="accent1"/>
+          <w:sz w:val="24"/>
+          <w:szCs w:val="24"/>
+        </w:rPr>
+        <w:t xml:space="preserve"> is pressed:</w:t>
       </w:r>
     </w:p>
     <w:p>
@@ -2016,7 +2086,30 @@
           <w:szCs w:val="24"/>
         </w:rPr>
         <w:tab/>
-        <w:t>delay(1.0);</w:t>
+      </w:r>
+      <w:proofErr w:type="gramStart"/>
+      <w:r>
+        <w:rPr>
+          <w:rFonts w:ascii="Consolas" w:hAnsi="Consolas"/>
+          <w:b/>
+          <w:bCs/>
+          <w:color w:val="7030A0"/>
+          <w:sz w:val="24"/>
+          <w:szCs w:val="24"/>
+        </w:rPr>
+        <w:t>delay(</w:t>
+      </w:r>
+      <w:proofErr w:type="gramEnd"/>
+      <w:r>
+        <w:rPr>
+          <w:rFonts w:ascii="Consolas" w:hAnsi="Consolas"/>
+          <w:b/>
+          <w:bCs/>
+          <w:color w:val="7030A0"/>
+          <w:sz w:val="24"/>
+          <w:szCs w:val="24"/>
+        </w:rPr>
+        <w:t>1.0);</w:t>
       </w:r>
     </w:p>
     <w:p>
@@ -2182,7 +2275,55 @@
           <w:sz w:val="24"/>
           <w:szCs w:val="24"/>
         </w:rPr>
-        <w:t>if BCenter is pressed and BDown is pressed:</w:t>
+        <w:t xml:space="preserve">if </w:t>
+      </w:r>
+      <w:proofErr w:type="spellStart"/>
+      <w:r>
+        <w:rPr>
+          <w:rFonts w:ascii="Consolas" w:hAnsi="Consolas"/>
+          <w:b/>
+          <w:bCs/>
+          <w:color w:val="4472C4" w:themeColor="accent1"/>
+          <w:sz w:val="24"/>
+          <w:szCs w:val="24"/>
+        </w:rPr>
+        <w:t>BCenter</w:t>
+      </w:r>
+      <w:proofErr w:type="spellEnd"/>
+      <w:r>
+        <w:rPr>
+          <w:rFonts w:ascii="Consolas" w:hAnsi="Consolas"/>
+          <w:b/>
+          <w:bCs/>
+          <w:color w:val="4472C4" w:themeColor="accent1"/>
+          <w:sz w:val="24"/>
+          <w:szCs w:val="24"/>
+        </w:rPr>
+        <w:t xml:space="preserve"> is pressed and </w:t>
+      </w:r>
+      <w:proofErr w:type="spellStart"/>
+      <w:r>
+        <w:rPr>
+          <w:rFonts w:ascii="Consolas" w:hAnsi="Consolas"/>
+          <w:b/>
+          <w:bCs/>
+          <w:color w:val="4472C4" w:themeColor="accent1"/>
+          <w:sz w:val="24"/>
+          <w:szCs w:val="24"/>
+        </w:rPr>
+        <w:t>BDown</w:t>
+      </w:r>
+      <w:proofErr w:type="spellEnd"/>
+      <w:r>
+        <w:rPr>
+          <w:rFonts w:ascii="Consolas" w:hAnsi="Consolas"/>
+          <w:b/>
+          <w:bCs/>
+          <w:color w:val="4472C4" w:themeColor="accent1"/>
+          <w:sz w:val="24"/>
+          <w:szCs w:val="24"/>
+        </w:rPr>
+        <w:t xml:space="preserve"> is pressed:</w:t>
       </w:r>
     </w:p>
     <w:p>
@@ -2425,7 +2566,30 @@
           <w:szCs w:val="24"/>
         </w:rPr>
         <w:tab/>
-        <w:t>delay(1.0);</w:t>
+      </w:r>
+      <w:proofErr w:type="gramStart"/>
+      <w:r>
+        <w:rPr>
+          <w:rFonts w:ascii="Consolas" w:hAnsi="Consolas"/>
+          <w:b/>
+          <w:bCs/>
+          <w:color w:val="7030A0"/>
+          <w:sz w:val="24"/>
+          <w:szCs w:val="24"/>
+        </w:rPr>
+        <w:t>delay(</w:t>
+      </w:r>
+      <w:proofErr w:type="gramEnd"/>
+      <w:r>
+        <w:rPr>
+          <w:rFonts w:ascii="Consolas" w:hAnsi="Consolas"/>
+          <w:b/>
+          <w:bCs/>
+          <w:color w:val="7030A0"/>
+          <w:sz w:val="24"/>
+          <w:szCs w:val="24"/>
+        </w:rPr>
+        <w:t>1.0);</w:t>
       </w:r>
     </w:p>
     <w:p>
@@ -2607,13 +2771,23 @@
           <w:szCs w:val="24"/>
         </w:rPr>
       </w:pPr>
-      <w:r>
-        <w:rPr>
-          <w:rFonts w:ascii="Consolas" w:hAnsi="Consolas"/>
-          <w:sz w:val="24"/>
-          <w:szCs w:val="24"/>
-        </w:rPr>
-        <w:t>delay(1.0);</w:t>
+      <w:proofErr w:type="gramStart"/>
+      <w:r>
+        <w:rPr>
+          <w:rFonts w:ascii="Consolas" w:hAnsi="Consolas"/>
+          <w:sz w:val="24"/>
+          <w:szCs w:val="24"/>
+        </w:rPr>
+        <w:t>delay(</w:t>
+      </w:r>
+      <w:proofErr w:type="gramEnd"/>
+      <w:r>
+        <w:rPr>
+          <w:rFonts w:ascii="Consolas" w:hAnsi="Consolas"/>
+          <w:sz w:val="24"/>
+          <w:szCs w:val="24"/>
+        </w:rPr>
+        <w:t>1.0);</w:t>
       </w:r>
       <w:r>
         <w:rPr>
@@ -3614,6 +3788,7 @@
         </w:rPr>
         <w:t xml:space="preserve">while </w:t>
       </w:r>
+      <w:proofErr w:type="spellStart"/>
       <w:r>
         <w:rPr>
           <w:rFonts w:ascii="Consolas" w:hAnsi="Consolas"/>
@@ -3625,6 +3800,7 @@
         </w:rPr>
         <w:t>BDown</w:t>
       </w:r>
+      <w:proofErr w:type="spellEnd"/>
       <w:r>
         <w:rPr>
           <w:rFonts w:ascii="Consolas" w:hAnsi="Consolas"/>
@@ -3849,15 +4025,7 @@
           <w:szCs w:val="24"/>
         </w:rPr>
         <w:tab/>
-        <w:t xml:space="preserve">led1 = </w:t>
-      </w:r>
-      <w:r>
-        <w:rPr>
-          <w:rFonts w:ascii="Consolas" w:hAnsi="Consolas"/>
-          <w:sz w:val="24"/>
-          <w:szCs w:val="24"/>
-        </w:rPr>
-        <w:t>BLUE</w:t>
+        <w:t>led1 = BLUE</w:t>
       </w:r>
     </w:p>
     <w:p>
@@ -3943,15 +4111,7 @@
           <w:szCs w:val="24"/>
         </w:rPr>
         <w:tab/>
-        <w:t xml:space="preserve">led1 = </w:t>
-      </w:r>
-      <w:r>
-        <w:rPr>
-          <w:rFonts w:ascii="Consolas" w:hAnsi="Consolas"/>
-          <w:sz w:val="24"/>
-          <w:szCs w:val="24"/>
-        </w:rPr>
-        <w:t>GREEN</w:t>
+        <w:t>led1 = GREEN</w:t>
       </w:r>
     </w:p>
     <w:p>
@@ -4172,8 +4332,6 @@
         </w:rPr>
         <w:t>5</w:t>
       </w:r>
-      <w:bookmarkStart w:id="0" w:name="_GoBack"/>
-      <w:bookmarkEnd w:id="0"/>
       <w:r>
         <w:rPr>
           <w:b/>
@@ -4182,27 +4340,7 @@
           <w:sz w:val="36"/>
           <w:szCs w:val="36"/>
         </w:rPr>
-        <w:t xml:space="preserve"> – Learning </w:t>
-      </w:r>
-      <w:r>
-        <w:rPr>
-          <w:b/>
-          <w:bCs/>
-          <w:color w:val="auto"/>
-          <w:sz w:val="36"/>
-          <w:szCs w:val="36"/>
-        </w:rPr>
-        <w:t xml:space="preserve">Ifs </w:t>
-      </w:r>
-      <w:r>
-        <w:rPr>
-          <w:b/>
-          <w:bCs/>
-          <w:color w:val="auto"/>
-          <w:sz w:val="36"/>
-          <w:szCs w:val="36"/>
-        </w:rPr>
-        <w:t>1</w:t>
+        <w:t xml:space="preserve"> – Learning Ifs 1</w:t>
       </w:r>
     </w:p>
     <w:p/>
@@ -4380,6 +4518,7 @@
         </w:rPr>
         <w:t xml:space="preserve"> </w:t>
       </w:r>
+      <w:proofErr w:type="spellStart"/>
       <w:r>
         <w:rPr>
           <w:rFonts w:ascii="Consolas" w:hAnsi="Consolas"/>
@@ -4391,6 +4530,7 @@
         </w:rPr>
         <w:t>BLeft</w:t>
       </w:r>
+      <w:proofErr w:type="spellEnd"/>
       <w:r>
         <w:rPr>
           <w:rFonts w:ascii="Consolas" w:hAnsi="Consolas"/>
@@ -4408,15 +4548,7 @@
           <w:sz w:val="24"/>
           <w:szCs w:val="24"/>
         </w:rPr>
-        <w:t>is pressed</w:t>
-      </w:r>
-      <w:r>
-        <w:rPr>
-          <w:rFonts w:ascii="Consolas" w:hAnsi="Consolas"/>
-          <w:sz w:val="24"/>
-          <w:szCs w:val="24"/>
-        </w:rPr>
-        <w:t>:</w:t>
+        <w:t>is pressed:</w:t>
       </w:r>
     </w:p>
     <w:p>
@@ -4441,16 +4573,16 @@
         <mc:AlternateContent>
           <mc:Choice Requires="wps">
             <w:drawing>
-              <wp:anchor distT="0" distB="0" distL="114300" distR="114300" simplePos="0" relativeHeight="251673600" behindDoc="0" locked="0" layoutInCell="1" allowOverlap="1" wp14:anchorId="42314CD0" wp14:editId="6B9B2948">
+              <wp:anchor distT="0" distB="0" distL="114300" distR="114300" simplePos="0" relativeHeight="251673600" behindDoc="0" locked="0" layoutInCell="1" allowOverlap="1" wp14:anchorId="42314CD0" wp14:editId="7280E168">
                 <wp:simplePos x="0" y="0"/>
                 <wp:positionH relativeFrom="column">
                   <wp:posOffset>495300</wp:posOffset>
                 </wp:positionH>
                 <wp:positionV relativeFrom="paragraph">
-                  <wp:posOffset>62231</wp:posOffset>
+                  <wp:posOffset>62229</wp:posOffset>
                 </wp:positionV>
-                <wp:extent cx="0" cy="704850"/>
-                <wp:effectExtent l="0" t="0" r="38100" b="19050"/>
+                <wp:extent cx="0" cy="1323975"/>
+                <wp:effectExtent l="0" t="0" r="38100" b="28575"/>
                 <wp:wrapNone/>
                 <wp:docPr id="9" name="Straight Connector 9"/>
                 <wp:cNvGraphicFramePr/>
@@ -4461,7 +4593,7 @@
                       <wps:spPr>
                         <a:xfrm>
                           <a:off x="0" y="0"/>
-                          <a:ext cx="0" cy="704850"/>
+                          <a:ext cx="0" cy="1323975"/>
                         </a:xfrm>
                         <a:prstGeom prst="line">
                           <a:avLst/>
@@ -4503,7 +4635,7 @@
           </mc:Choice>
           <mc:Fallback>
             <w:pict>
-              <v:line w14:anchorId="4B856EC8" id="Straight Connector 9" o:spid="_x0000_s1026" style="position:absolute;z-index:251673600;visibility:visible;mso-wrap-style:square;mso-width-percent:0;mso-height-percent:0;mso-wrap-distance-left:9pt;mso-wrap-distance-top:0;mso-wrap-distance-right:9pt;mso-wrap-distance-bottom:0;mso-position-horizontal:absolute;mso-position-horizontal-relative:text;mso-position-vertical:absolute;mso-position-vertical-relative:text;mso-width-percent:0;mso-height-percent:0;mso-width-relative:margin;mso-height-relative:margin" from="39pt,4.9pt" to="39pt,60.4pt" o:gfxdata="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" strokecolor="#538135 [2409]" strokeweight="1.5pt">
+              <v:line w14:anchorId="5A1CABDD" id="Straight Connector 9" o:spid="_x0000_s1026" style="position:absolute;z-index:251673600;visibility:visible;mso-wrap-style:square;mso-width-percent:0;mso-height-percent:0;mso-wrap-distance-left:9pt;mso-wrap-distance-top:0;mso-wrap-distance-right:9pt;mso-wrap-distance-bottom:0;mso-position-horizontal:absolute;mso-position-horizontal-relative:text;mso-position-vertical:absolute;mso-position-vertical-relative:text;mso-width-percent:0;mso-height-percent:0;mso-width-relative:margin;mso-height-relative:margin" from="39pt,4.9pt" to="39pt,109.15pt" o:gfxdata="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" strokecolor="#538135 [2409]" strokeweight="1.5pt">
                 <v:stroke joinstyle="miter"/>
               </v:line>
             </w:pict>
@@ -4570,31 +4702,7 @@
           <w:sz w:val="24"/>
           <w:szCs w:val="24"/>
         </w:rPr>
-        <w:t>led</w:t>
-      </w:r>
-      <w:r>
-        <w:rPr>
-          <w:rFonts w:ascii="Consolas" w:hAnsi="Consolas"/>
-          <w:sz w:val="24"/>
-          <w:szCs w:val="24"/>
-        </w:rPr>
-        <w:t>6</w:t>
-      </w:r>
-      <w:r>
-        <w:rPr>
-          <w:rFonts w:ascii="Consolas" w:hAnsi="Consolas"/>
-          <w:sz w:val="24"/>
-          <w:szCs w:val="24"/>
-        </w:rPr>
-        <w:t xml:space="preserve"> = </w:t>
-      </w:r>
-      <w:r>
-        <w:rPr>
-          <w:rFonts w:ascii="Consolas" w:hAnsi="Consolas"/>
-          <w:sz w:val="24"/>
-          <w:szCs w:val="24"/>
-        </w:rPr>
-        <w:t>ORANGE</w:t>
+        <w:t>led6 = ORANGE</w:t>
       </w:r>
     </w:p>
     <w:p>
@@ -4614,6 +4722,96 @@
           <w:szCs w:val="24"/>
         </w:rPr>
         <w:t>led7 = YELLOW</w:t>
+      </w:r>
+    </w:p>
+    <w:p>
+      <w:pPr>
+        <w:spacing w:after="0"/>
+        <w:ind w:left="720" w:firstLine="720"/>
+        <w:rPr>
+          <w:rFonts w:ascii="Consolas" w:hAnsi="Consolas"/>
+          <w:b/>
+          <w:bCs/>
+          <w:color w:val="538135" w:themeColor="accent6" w:themeShade="BF"/>
+          <w:sz w:val="24"/>
+          <w:szCs w:val="24"/>
+        </w:rPr>
+      </w:pPr>
+    </w:p>
+    <w:p>
+      <w:pPr>
+        <w:spacing w:after="0"/>
+        <w:ind w:left="720" w:firstLine="720"/>
+        <w:rPr>
+          <w:rFonts w:ascii="Consolas" w:hAnsi="Consolas"/>
+          <w:sz w:val="24"/>
+          <w:szCs w:val="24"/>
+        </w:rPr>
+      </w:pPr>
+      <w:r>
+        <w:rPr>
+          <w:rFonts w:ascii="Consolas" w:hAnsi="Consolas"/>
+          <w:b/>
+          <w:bCs/>
+          <w:color w:val="538135" w:themeColor="accent6" w:themeShade="BF"/>
+          <w:sz w:val="24"/>
+          <w:szCs w:val="24"/>
+        </w:rPr>
+        <w:t>if</w:t>
+      </w:r>
+      <w:r>
+        <w:rPr>
+          <w:rFonts w:ascii="Consolas" w:hAnsi="Consolas"/>
+          <w:color w:val="538135" w:themeColor="accent6" w:themeShade="BF"/>
+          <w:sz w:val="24"/>
+          <w:szCs w:val="24"/>
+        </w:rPr>
+        <w:t xml:space="preserve"> </w:t>
+      </w:r>
+      <w:r>
+        <w:rPr>
+          <w:rFonts w:ascii="Consolas" w:hAnsi="Consolas"/>
+          <w:b/>
+          <w:bCs/>
+          <w:color w:val="7030A0"/>
+          <w:sz w:val="24"/>
+          <w:szCs w:val="24"/>
+        </w:rPr>
+        <w:t xml:space="preserve">Bright </w:t>
+      </w:r>
+      <w:r>
+        <w:rPr>
+          <w:rFonts w:ascii="Consolas" w:hAnsi="Consolas"/>
+          <w:sz w:val="24"/>
+          <w:szCs w:val="24"/>
+        </w:rPr>
+        <w:t>is pressed:</w:t>
+      </w:r>
+    </w:p>
+    <w:p>
+      <w:pPr>
+        <w:spacing w:after="0"/>
+        <w:ind w:left="720" w:firstLine="720"/>
+        <w:rPr>
+          <w:rFonts w:ascii="Consolas" w:hAnsi="Consolas"/>
+          <w:b/>
+          <w:bCs/>
+          <w:color w:val="4472C4" w:themeColor="accent1"/>
+          <w:sz w:val="24"/>
+          <w:szCs w:val="24"/>
+        </w:rPr>
+      </w:pPr>
+      <w:r>
+        <w:rPr>
+          <w:rFonts w:ascii="Consolas" w:hAnsi="Consolas"/>
+          <w:b/>
+          <w:bCs/>
+          <w:color w:val="4472C4" w:themeColor="accent1"/>
+          <w:sz w:val="24"/>
+          <w:szCs w:val="24"/>
+        </w:rPr>
+        <w:tab/>
+        <w:t>exit loop</w:t>
       </w:r>
     </w:p>
     <w:p>
@@ -4684,16 +4882,16 @@
         <mc:AlternateContent>
           <mc:Choice Requires="wps">
             <w:drawing>
-              <wp:anchor distT="0" distB="0" distL="114300" distR="114300" simplePos="0" relativeHeight="251677696" behindDoc="0" locked="0" layoutInCell="1" allowOverlap="1" wp14:anchorId="18767380" wp14:editId="3F40719C">
+              <wp:anchor distT="0" distB="0" distL="114300" distR="114300" simplePos="0" relativeHeight="251677696" behindDoc="0" locked="0" layoutInCell="1" allowOverlap="1" wp14:anchorId="18767380" wp14:editId="12CAFE12">
                 <wp:simplePos x="0" y="0"/>
                 <wp:positionH relativeFrom="column">
                   <wp:posOffset>485775</wp:posOffset>
                 </wp:positionH>
                 <wp:positionV relativeFrom="paragraph">
-                  <wp:posOffset>135256</wp:posOffset>
+                  <wp:posOffset>139065</wp:posOffset>
                 </wp:positionV>
-                <wp:extent cx="0" cy="1238250"/>
-                <wp:effectExtent l="0" t="0" r="38100" b="19050"/>
+                <wp:extent cx="0" cy="581025"/>
+                <wp:effectExtent l="0" t="0" r="38100" b="28575"/>
                 <wp:wrapNone/>
                 <wp:docPr id="12" name="Straight Connector 12"/>
                 <wp:cNvGraphicFramePr/>
@@ -4704,7 +4902,7 @@
                       <wps:spPr>
                         <a:xfrm>
                           <a:off x="0" y="0"/>
-                          <a:ext cx="0" cy="1238250"/>
+                          <a:ext cx="0" cy="581025"/>
                         </a:xfrm>
                         <a:prstGeom prst="line">
                           <a:avLst/>
@@ -4746,7 +4944,7 @@
           </mc:Choice>
           <mc:Fallback>
             <w:pict>
-              <v:line w14:anchorId="28DC4B6D" id="Straight Connector 12" o:spid="_x0000_s1026" style="position:absolute;z-index:251677696;visibility:visible;mso-wrap-style:square;mso-width-percent:0;mso-height-percent:0;mso-wrap-distance-left:9pt;mso-wrap-distance-top:0;mso-wrap-distance-right:9pt;mso-wrap-distance-bottom:0;mso-position-horizontal:absolute;mso-position-horizontal-relative:text;mso-position-vertical:absolute;mso-position-vertical-relative:text;mso-width-percent:0;mso-height-percent:0;mso-width-relative:margin;mso-height-relative:margin" from="38.25pt,10.65pt" to="38.25pt,108.15pt" o:gfxdata="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" strokecolor="#538135 [2409]" strokeweight="1.5pt">
+              <v:line w14:anchorId="151F2CEF" id="Straight Connector 12" o:spid="_x0000_s1026" style="position:absolute;z-index:251677696;visibility:visible;mso-wrap-style:square;mso-width-percent:0;mso-height-percent:0;mso-wrap-distance-left:9pt;mso-wrap-distance-top:0;mso-wrap-distance-right:9pt;mso-wrap-distance-bottom:0;mso-position-horizontal:absolute;mso-position-horizontal-relative:text;mso-position-vertical:absolute;mso-position-vertical-relative:text;mso-width-percent:0;mso-height-percent:0;mso-width-relative:margin;mso-height-relative:margin" from="38.25pt,10.95pt" to="38.25pt,56.7pt" o:gfxdata="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" strokecolor="#538135 [2409]" strokeweight="1.5pt">
                 <v:stroke joinstyle="miter"/>
               </v:line>
             </w:pict>
@@ -4772,6 +4970,8 @@
         </w:rPr>
         <w:t>led5 = BLUE</w:t>
       </w:r>
+      <w:bookmarkStart w:id="0" w:name="_GoBack"/>
+      <w:bookmarkEnd w:id="0"/>
     </w:p>
     <w:p>
       <w:pPr>
@@ -4808,127 +5008,13 @@
           <w:sz w:val="24"/>
           <w:szCs w:val="24"/>
         </w:rPr>
-        <w:t xml:space="preserve">led7 = </w:t>
-      </w:r>
-      <w:r>
-        <w:rPr>
-          <w:rFonts w:ascii="Consolas" w:hAnsi="Consolas"/>
-          <w:sz w:val="24"/>
-          <w:szCs w:val="24"/>
-        </w:rPr>
-        <w:t>GREEN</w:t>
-      </w:r>
-    </w:p>
-    <w:p>
-      <w:pPr>
-        <w:spacing w:after="0"/>
-        <w:rPr>
-          <w:rFonts w:ascii="Consolas" w:hAnsi="Consolas"/>
-          <w:b/>
-          <w:bCs/>
-          <w:sz w:val="24"/>
-          <w:szCs w:val="24"/>
-        </w:rPr>
-      </w:pPr>
+        <w:t>led7 = GREEN</w:t>
+      </w:r>
     </w:p>
     <w:p>
       <w:pPr>
         <w:spacing w:after="0"/>
         <w:ind w:left="720" w:firstLine="720"/>
-        <w:rPr>
-          <w:rFonts w:ascii="Consolas" w:hAnsi="Consolas"/>
-          <w:sz w:val="24"/>
-          <w:szCs w:val="24"/>
-        </w:rPr>
-      </w:pPr>
-      <w:r>
-        <w:rPr>
-          <w:rFonts w:ascii="Consolas" w:hAnsi="Consolas"/>
-          <w:b/>
-          <w:bCs/>
-          <w:color w:val="538135" w:themeColor="accent6" w:themeShade="BF"/>
-          <w:sz w:val="24"/>
-          <w:szCs w:val="24"/>
-        </w:rPr>
-        <w:t>if</w:t>
-      </w:r>
-      <w:r>
-        <w:rPr>
-          <w:rFonts w:ascii="Consolas" w:hAnsi="Consolas"/>
-          <w:color w:val="538135" w:themeColor="accent6" w:themeShade="BF"/>
-          <w:sz w:val="24"/>
-          <w:szCs w:val="24"/>
-        </w:rPr>
-        <w:t xml:space="preserve"> </w:t>
-      </w:r>
-      <w:r>
-        <w:rPr>
-          <w:rFonts w:ascii="Consolas" w:hAnsi="Consolas"/>
-          <w:b/>
-          <w:bCs/>
-          <w:color w:val="7030A0"/>
-          <w:sz w:val="24"/>
-          <w:szCs w:val="24"/>
-        </w:rPr>
-        <w:t xml:space="preserve">Bright </w:t>
-      </w:r>
-      <w:r>
-        <w:rPr>
-          <w:rFonts w:ascii="Consolas" w:hAnsi="Consolas"/>
-          <w:sz w:val="24"/>
-          <w:szCs w:val="24"/>
-        </w:rPr>
-        <w:t>is pressed</w:t>
-      </w:r>
-      <w:r>
-        <w:rPr>
-          <w:rFonts w:ascii="Consolas" w:hAnsi="Consolas"/>
-          <w:sz w:val="24"/>
-          <w:szCs w:val="24"/>
-        </w:rPr>
-        <w:t>:</w:t>
-      </w:r>
-    </w:p>
-    <w:p>
-      <w:pPr>
-        <w:spacing w:after="0"/>
-        <w:ind w:left="720" w:firstLine="720"/>
-        <w:rPr>
-          <w:rFonts w:ascii="Consolas" w:hAnsi="Consolas"/>
-          <w:b/>
-          <w:bCs/>
-          <w:color w:val="4472C4" w:themeColor="accent1"/>
-          <w:sz w:val="24"/>
-          <w:szCs w:val="24"/>
-        </w:rPr>
-      </w:pPr>
-      <w:r>
-        <w:rPr>
-          <w:rFonts w:ascii="Consolas" w:hAnsi="Consolas"/>
-          <w:b/>
-          <w:bCs/>
-          <w:color w:val="4472C4" w:themeColor="accent1"/>
-          <w:sz w:val="24"/>
-          <w:szCs w:val="24"/>
-        </w:rPr>
-        <w:tab/>
-        <w:t>exit loop</w:t>
-      </w:r>
-    </w:p>
-    <w:p>
-      <w:pPr>
-        <w:spacing w:after="0"/>
-        <w:ind w:left="720" w:firstLine="720"/>
-        <w:rPr>
-          <w:rFonts w:ascii="Consolas" w:hAnsi="Consolas"/>
-          <w:sz w:val="24"/>
-          <w:szCs w:val="24"/>
-        </w:rPr>
-      </w:pPr>
-    </w:p>
-    <w:p>
-      <w:pPr>
-        <w:spacing w:after="0"/>
         <w:rPr>
           <w:rFonts w:ascii="Consolas" w:hAnsi="Consolas"/>
           <w:sz w:val="24"/>

</xml_diff>

<commit_message>
Small change to If1
</commit_message>
<xml_diff>
--- a/docs/puzzles.docx
+++ b/docs/puzzles.docx
@@ -3567,7 +3567,27 @@
           <w:szCs w:val="36"/>
         </w:rPr>
         <w:lastRenderedPageBreak/>
-        <w:t>#4 – Learning Loop</w:t>
+        <w:t>#4</w:t>
+      </w:r>
+      <w:r>
+        <w:rPr>
+          <w:b/>
+          <w:bCs/>
+          <w:color w:val="auto"/>
+          <w:sz w:val="36"/>
+          <w:szCs w:val="36"/>
+        </w:rPr>
+        <w:t xml:space="preserve"> (0100)</w:t>
+      </w:r>
+      <w:r>
+        <w:rPr>
+          <w:b/>
+          <w:bCs/>
+          <w:color w:val="auto"/>
+          <w:sz w:val="36"/>
+          <w:szCs w:val="36"/>
+        </w:rPr>
+        <w:t xml:space="preserve"> – Learning Loop</w:t>
       </w:r>
       <w:r>
         <w:rPr>
@@ -4107,6 +4127,172 @@
           <w:szCs w:val="24"/>
         </w:rPr>
       </w:pPr>
+    </w:p>
+    <w:p>
+      <w:pPr>
+        <w:rPr>
+          <w:rFonts w:ascii="Consolas" w:hAnsi="Consolas"/>
+          <w:b/>
+          <w:bCs/>
+          <w:color w:val="7030A0"/>
+          <w:sz w:val="24"/>
+          <w:szCs w:val="24"/>
+        </w:rPr>
+      </w:pPr>
+    </w:p>
+    <w:p>
+      <w:pPr>
+        <w:rPr>
+          <w:rFonts w:ascii="Consolas" w:hAnsi="Consolas"/>
+          <w:b/>
+          <w:bCs/>
+          <w:color w:val="7030A0"/>
+          <w:sz w:val="24"/>
+          <w:szCs w:val="24"/>
+        </w:rPr>
+      </w:pPr>
+    </w:p>
+    <w:p>
+      <w:pPr>
+        <w:rPr>
+          <w:rFonts w:ascii="Consolas" w:hAnsi="Consolas"/>
+          <w:b/>
+          <w:bCs/>
+          <w:color w:val="7030A0"/>
+          <w:sz w:val="24"/>
+          <w:szCs w:val="24"/>
+        </w:rPr>
+      </w:pPr>
+    </w:p>
+    <w:p>
+      <w:pPr>
+        <w:rPr>
+          <w:rFonts w:ascii="Consolas" w:hAnsi="Consolas"/>
+          <w:b/>
+          <w:bCs/>
+          <w:color w:val="7030A0"/>
+          <w:sz w:val="24"/>
+          <w:szCs w:val="24"/>
+        </w:rPr>
+      </w:pPr>
+    </w:p>
+    <w:p>
+      <w:pPr>
+        <w:rPr>
+          <w:rFonts w:ascii="Consolas" w:hAnsi="Consolas"/>
+          <w:b/>
+          <w:bCs/>
+          <w:color w:val="7030A0"/>
+          <w:sz w:val="24"/>
+          <w:szCs w:val="24"/>
+        </w:rPr>
+      </w:pPr>
+    </w:p>
+    <w:p>
+      <w:pPr>
+        <w:rPr>
+          <w:rFonts w:ascii="Consolas" w:hAnsi="Consolas"/>
+          <w:b/>
+          <w:bCs/>
+          <w:color w:val="7030A0"/>
+          <w:sz w:val="24"/>
+          <w:szCs w:val="24"/>
+        </w:rPr>
+      </w:pPr>
+    </w:p>
+    <w:p>
+      <w:pPr>
+        <w:rPr>
+          <w:rFonts w:ascii="Consolas" w:hAnsi="Consolas"/>
+          <w:b/>
+          <w:bCs/>
+          <w:color w:val="7030A0"/>
+          <w:sz w:val="24"/>
+          <w:szCs w:val="24"/>
+        </w:rPr>
+      </w:pPr>
+    </w:p>
+    <w:p>
+      <w:pPr>
+        <w:rPr>
+          <w:rFonts w:ascii="Consolas" w:hAnsi="Consolas"/>
+          <w:b/>
+          <w:bCs/>
+          <w:color w:val="7030A0"/>
+          <w:sz w:val="24"/>
+          <w:szCs w:val="24"/>
+        </w:rPr>
+      </w:pPr>
+    </w:p>
+    <w:p>
+      <w:pPr>
+        <w:rPr>
+          <w:rFonts w:ascii="Consolas" w:hAnsi="Consolas"/>
+          <w:sz w:val="24"/>
+          <w:szCs w:val="24"/>
+        </w:rPr>
+      </w:pPr>
+      <w:r>
+        <w:rPr>
+          <w:rFonts w:ascii="Consolas" w:hAnsi="Consolas"/>
+          <w:b/>
+          <w:bCs/>
+          <w:color w:val="385623" w:themeColor="accent6" w:themeShade="80"/>
+          <w:sz w:val="24"/>
+          <w:szCs w:val="24"/>
+        </w:rPr>
+        <w:t>Question:</w:t>
+      </w:r>
+      <w:r>
+        <w:rPr>
+          <w:rFonts w:ascii="Consolas" w:hAnsi="Consolas"/>
+          <w:b/>
+          <w:bCs/>
+          <w:color w:val="385623" w:themeColor="accent6" w:themeShade="80"/>
+          <w:sz w:val="24"/>
+          <w:szCs w:val="24"/>
+        </w:rPr>
+        <w:t xml:space="preserve"> </w:t>
+      </w:r>
+      <w:r>
+        <w:rPr>
+          <w:rFonts w:ascii="Consolas" w:hAnsi="Consolas"/>
+          <w:sz w:val="24"/>
+          <w:szCs w:val="24"/>
+        </w:rPr>
+        <w:t xml:space="preserve">Why doesn’t the program end as soon as you press </w:t>
+      </w:r>
+      <w:r>
+        <w:rPr>
+          <w:rFonts w:ascii="Consolas" w:hAnsi="Consolas"/>
+          <w:b/>
+          <w:bCs/>
+          <w:color w:val="7030A0"/>
+          <w:sz w:val="24"/>
+          <w:szCs w:val="24"/>
+        </w:rPr>
+        <w:t>BDown</w:t>
+      </w:r>
+      <w:r>
+        <w:rPr>
+          <w:rFonts w:ascii="Consolas" w:hAnsi="Consolas"/>
+          <w:sz w:val="24"/>
+          <w:szCs w:val="24"/>
+        </w:rPr>
+        <w:t>?</w:t>
+      </w:r>
+    </w:p>
+    <w:p>
+      <w:pPr>
+        <w:rPr>
+          <w:rFonts w:ascii="Consolas" w:hAnsi="Consolas"/>
+          <w:b/>
+          <w:bCs/>
+          <w:color w:val="7030A0"/>
+          <w:sz w:val="24"/>
+          <w:szCs w:val="24"/>
+        </w:rPr>
+      </w:pPr>
       <w:r>
         <w:rPr>
           <w:rFonts w:ascii="Consolas" w:hAnsi="Consolas"/>
@@ -4164,7 +4350,27 @@
           <w:sz w:val="36"/>
           <w:szCs w:val="36"/>
         </w:rPr>
-        <w:t xml:space="preserve"> – Learning Ifs 1</w:t>
+        <w:t xml:space="preserve"> </w:t>
+      </w:r>
+      <w:r>
+        <w:rPr>
+          <w:b/>
+          <w:bCs/>
+          <w:color w:val="auto"/>
+          <w:sz w:val="36"/>
+          <w:szCs w:val="36"/>
+        </w:rPr>
+        <w:t xml:space="preserve">(0101) </w:t>
+      </w:r>
+      <w:r>
+        <w:rPr>
+          <w:b/>
+          <w:bCs/>
+          <w:color w:val="auto"/>
+          <w:sz w:val="36"/>
+          <w:szCs w:val="36"/>
+        </w:rPr>
+        <w:t>– Learning Ifs 1</w:t>
       </w:r>
     </w:p>
     <w:p/>
@@ -4228,7 +4434,7 @@
         <mc:AlternateContent>
           <mc:Choice Requires="wps">
             <w:drawing>
-              <wp:anchor distT="0" distB="0" distL="114300" distR="114300" simplePos="0" relativeHeight="251671552" behindDoc="0" locked="0" layoutInCell="1" allowOverlap="1" wp14:anchorId="30C4D4D5" wp14:editId="5BAF6A2E">
+              <wp:anchor distT="0" distB="0" distL="114300" distR="114300" simplePos="0" relativeHeight="251671552" behindDoc="0" locked="0" layoutInCell="1" allowOverlap="1" wp14:anchorId="30C4D4D5" wp14:editId="2C65CCD7">
                 <wp:simplePos x="0" y="0"/>
                 <wp:positionH relativeFrom="column">
                   <wp:posOffset>28575</wp:posOffset>
@@ -4236,7 +4442,7 @@
                 <wp:positionV relativeFrom="paragraph">
                   <wp:posOffset>125730</wp:posOffset>
                 </wp:positionV>
-                <wp:extent cx="0" cy="2981325"/>
+                <wp:extent cx="0" cy="3362325"/>
                 <wp:effectExtent l="0" t="0" r="38100" b="28575"/>
                 <wp:wrapNone/>
                 <wp:docPr id="8" name="Straight Connector 8"/>
@@ -4248,7 +4454,7 @@
                       <wps:spPr>
                         <a:xfrm>
                           <a:off x="0" y="0"/>
-                          <a:ext cx="0" cy="2981325"/>
+                          <a:ext cx="0" cy="3362325"/>
                         </a:xfrm>
                         <a:prstGeom prst="line">
                           <a:avLst/>
@@ -4284,7 +4490,7 @@
           </mc:Choice>
           <mc:Fallback>
             <w:pict>
-              <v:line w14:anchorId="597F1080" id="Straight Connector 8" o:spid="_x0000_s1026" style="position:absolute;z-index:251671552;visibility:visible;mso-wrap-style:square;mso-width-percent:0;mso-height-percent:0;mso-wrap-distance-left:9pt;mso-wrap-distance-top:0;mso-wrap-distance-right:9pt;mso-wrap-distance-bottom:0;mso-position-horizontal:absolute;mso-position-horizontal-relative:text;mso-position-vertical:absolute;mso-position-vertical-relative:text;mso-width-percent:0;mso-height-percent:0;mso-width-relative:margin;mso-height-relative:margin" from="2.25pt,9.9pt" to="2.25pt,244.65pt" o:gfxdata="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" strokecolor="#4472c4 [3204]" strokeweight="1.5pt">
+              <v:line w14:anchorId="14B171A0" id="Straight Connector 8" o:spid="_x0000_s1026" style="position:absolute;z-index:251671552;visibility:visible;mso-wrap-style:square;mso-width-percent:0;mso-height-percent:0;mso-wrap-distance-left:9pt;mso-wrap-distance-top:0;mso-wrap-distance-right:9pt;mso-wrap-distance-bottom:0;mso-position-horizontal:absolute;mso-position-horizontal-relative:text;mso-position-vertical:absolute;mso-position-vertical-relative:text;mso-width-percent:0;mso-height-percent:0;mso-width-relative:margin;mso-height-relative:margin" from="2.25pt,9.9pt" to="2.25pt,274.65pt" o:gfxdata="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" strokecolor="#4472c4 [3204]" strokeweight="1.5pt">
                 <v:stroke joinstyle="miter"/>
               </v:line>
             </w:pict>
@@ -4599,7 +4805,29 @@
           <w:sz w:val="24"/>
           <w:szCs w:val="24"/>
         </w:rPr>
-        <w:t xml:space="preserve">Bright </w:t>
+        <w:t>B</w:t>
+      </w:r>
+      <w:r>
+        <w:rPr>
+          <w:rFonts w:ascii="Consolas" w:hAnsi="Consolas"/>
+          <w:b/>
+          <w:bCs/>
+          <w:color w:val="7030A0"/>
+          <w:sz w:val="24"/>
+          <w:szCs w:val="24"/>
+        </w:rPr>
+        <w:t>R</w:t>
+      </w:r>
+      <w:r>
+        <w:rPr>
+          <w:rFonts w:ascii="Consolas" w:hAnsi="Consolas"/>
+          <w:b/>
+          <w:bCs/>
+          <w:color w:val="7030A0"/>
+          <w:sz w:val="24"/>
+          <w:szCs w:val="24"/>
+        </w:rPr>
+        <w:t xml:space="preserve">ight </w:t>
       </w:r>
       <w:r>
         <w:rPr>
@@ -4704,16 +4932,16 @@
         <mc:AlternateContent>
           <mc:Choice Requires="wps">
             <w:drawing>
-              <wp:anchor distT="0" distB="0" distL="114300" distR="114300" simplePos="0" relativeHeight="251677696" behindDoc="0" locked="0" layoutInCell="1" allowOverlap="1" wp14:anchorId="18767380" wp14:editId="12CAFE12">
+              <wp:anchor distT="0" distB="0" distL="114300" distR="114300" simplePos="0" relativeHeight="251677696" behindDoc="0" locked="0" layoutInCell="1" allowOverlap="1" wp14:anchorId="18767380" wp14:editId="5A92B5A0">
                 <wp:simplePos x="0" y="0"/>
                 <wp:positionH relativeFrom="column">
                   <wp:posOffset>485775</wp:posOffset>
                 </wp:positionH>
                 <wp:positionV relativeFrom="paragraph">
-                  <wp:posOffset>139065</wp:posOffset>
+                  <wp:posOffset>139066</wp:posOffset>
                 </wp:positionV>
-                <wp:extent cx="0" cy="581025"/>
-                <wp:effectExtent l="0" t="0" r="38100" b="28575"/>
+                <wp:extent cx="0" cy="419100"/>
+                <wp:effectExtent l="0" t="0" r="38100" b="19050"/>
                 <wp:wrapNone/>
                 <wp:docPr id="12" name="Straight Connector 12"/>
                 <wp:cNvGraphicFramePr/>
@@ -4724,7 +4952,7 @@
                       <wps:spPr>
                         <a:xfrm>
                           <a:off x="0" y="0"/>
-                          <a:ext cx="0" cy="581025"/>
+                          <a:ext cx="0" cy="419100"/>
                         </a:xfrm>
                         <a:prstGeom prst="line">
                           <a:avLst/>
@@ -4766,7 +4994,7 @@
           </mc:Choice>
           <mc:Fallback>
             <w:pict>
-              <v:line w14:anchorId="151F2CEF" id="Straight Connector 12" o:spid="_x0000_s1026" style="position:absolute;z-index:251677696;visibility:visible;mso-wrap-style:square;mso-width-percent:0;mso-height-percent:0;mso-wrap-distance-left:9pt;mso-wrap-distance-top:0;mso-wrap-distance-right:9pt;mso-wrap-distance-bottom:0;mso-position-horizontal:absolute;mso-position-horizontal-relative:text;mso-position-vertical:absolute;mso-position-vertical-relative:text;mso-width-percent:0;mso-height-percent:0;mso-width-relative:margin;mso-height-relative:margin" from="38.25pt,10.95pt" to="38.25pt,56.7pt" o:gfxdata="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" strokecolor="#538135 [2409]" strokeweight="1.5pt">
+              <v:line w14:anchorId="79FDBA6E" id="Straight Connector 12" o:spid="_x0000_s1026" style="position:absolute;z-index:251677696;visibility:visible;mso-wrap-style:square;mso-width-percent:0;mso-height-percent:0;mso-wrap-distance-left:9pt;mso-wrap-distance-top:0;mso-wrap-distance-right:9pt;mso-wrap-distance-bottom:0;mso-position-horizontal:absolute;mso-position-horizontal-relative:text;mso-position-vertical:absolute;mso-position-vertical-relative:text;mso-width-percent:0;mso-height-percent:0;mso-width-relative:margin;mso-height-relative:margin" from="38.25pt,10.95pt" to="38.25pt,43.95pt" o:gfxdata="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" strokecolor="#538135 [2409]" strokeweight="1.5pt">
                 <v:stroke joinstyle="miter"/>
               </v:line>
             </w:pict>
@@ -4822,6 +5050,28 @@
           <w:szCs w:val="24"/>
         </w:rPr>
       </w:pPr>
+    </w:p>
+    <w:p>
+      <w:pPr>
+        <w:spacing w:after="0"/>
+        <w:ind w:left="720" w:firstLine="720"/>
+        <w:rPr>
+          <w:rFonts w:ascii="Consolas" w:hAnsi="Consolas"/>
+          <w:sz w:val="24"/>
+          <w:szCs w:val="24"/>
+        </w:rPr>
+      </w:pPr>
+    </w:p>
+    <w:p>
+      <w:pPr>
+        <w:spacing w:after="0"/>
+        <w:ind w:left="720"/>
+        <w:rPr>
+          <w:rFonts w:ascii="Consolas" w:hAnsi="Consolas"/>
+          <w:sz w:val="24"/>
+          <w:szCs w:val="24"/>
+        </w:rPr>
+      </w:pPr>
       <w:r>
         <w:rPr>
           <w:rFonts w:ascii="Consolas" w:hAnsi="Consolas"/>
@@ -4930,6 +5180,186 @@
         </w:rPr>
         <w:t xml:space="preserve"> </w:t>
       </w:r>
+    </w:p>
+    <w:p>
+      <w:pPr>
+        <w:rPr>
+          <w:rFonts w:ascii="Consolas" w:hAnsi="Consolas"/>
+          <w:b/>
+          <w:bCs/>
+          <w:color w:val="7030A0"/>
+          <w:sz w:val="24"/>
+          <w:szCs w:val="24"/>
+        </w:rPr>
+      </w:pPr>
+    </w:p>
+    <w:p>
+      <w:pPr>
+        <w:rPr>
+          <w:rFonts w:ascii="Consolas" w:hAnsi="Consolas"/>
+          <w:b/>
+          <w:bCs/>
+          <w:color w:val="7030A0"/>
+          <w:sz w:val="24"/>
+          <w:szCs w:val="24"/>
+        </w:rPr>
+      </w:pPr>
+    </w:p>
+    <w:p>
+      <w:pPr>
+        <w:rPr>
+          <w:rFonts w:ascii="Consolas" w:hAnsi="Consolas"/>
+          <w:b/>
+          <w:bCs/>
+          <w:color w:val="7030A0"/>
+          <w:sz w:val="24"/>
+          <w:szCs w:val="24"/>
+        </w:rPr>
+      </w:pPr>
+    </w:p>
+    <w:p>
+      <w:pPr>
+        <w:rPr>
+          <w:rFonts w:ascii="Consolas" w:hAnsi="Consolas"/>
+          <w:b/>
+          <w:bCs/>
+          <w:color w:val="7030A0"/>
+          <w:sz w:val="24"/>
+          <w:szCs w:val="24"/>
+        </w:rPr>
+      </w:pPr>
+    </w:p>
+    <w:p>
+      <w:pPr>
+        <w:rPr>
+          <w:rFonts w:ascii="Consolas" w:hAnsi="Consolas"/>
+          <w:b/>
+          <w:bCs/>
+          <w:color w:val="7030A0"/>
+          <w:sz w:val="24"/>
+          <w:szCs w:val="24"/>
+        </w:rPr>
+      </w:pPr>
+    </w:p>
+    <w:p>
+      <w:pPr>
+        <w:rPr>
+          <w:rFonts w:ascii="Consolas" w:hAnsi="Consolas"/>
+          <w:b/>
+          <w:bCs/>
+          <w:color w:val="7030A0"/>
+          <w:sz w:val="24"/>
+          <w:szCs w:val="24"/>
+        </w:rPr>
+      </w:pPr>
+    </w:p>
+    <w:p>
+      <w:pPr>
+        <w:rPr>
+          <w:rFonts w:ascii="Consolas" w:hAnsi="Consolas"/>
+          <w:b/>
+          <w:bCs/>
+          <w:color w:val="7030A0"/>
+          <w:sz w:val="24"/>
+          <w:szCs w:val="24"/>
+        </w:rPr>
+      </w:pPr>
+    </w:p>
+    <w:p>
+      <w:pPr>
+        <w:rPr>
+          <w:rFonts w:ascii="Consolas" w:hAnsi="Consolas"/>
+          <w:b/>
+          <w:bCs/>
+          <w:color w:val="7030A0"/>
+          <w:sz w:val="24"/>
+          <w:szCs w:val="24"/>
+        </w:rPr>
+      </w:pPr>
+    </w:p>
+    <w:p>
+      <w:pPr>
+        <w:rPr>
+          <w:rFonts w:ascii="Consolas" w:hAnsi="Consolas"/>
+          <w:b/>
+          <w:bCs/>
+          <w:color w:val="7030A0"/>
+          <w:sz w:val="24"/>
+          <w:szCs w:val="24"/>
+        </w:rPr>
+      </w:pPr>
+    </w:p>
+    <w:p>
+      <w:pPr>
+        <w:rPr>
+          <w:rFonts w:ascii="Consolas" w:hAnsi="Consolas"/>
+          <w:b/>
+          <w:bCs/>
+          <w:color w:val="7030A0"/>
+          <w:sz w:val="24"/>
+          <w:szCs w:val="24"/>
+        </w:rPr>
+      </w:pPr>
+    </w:p>
+    <w:p>
+      <w:pPr>
+        <w:rPr>
+          <w:rFonts w:ascii="Consolas" w:hAnsi="Consolas"/>
+          <w:b/>
+          <w:bCs/>
+          <w:color w:val="7030A0"/>
+          <w:sz w:val="24"/>
+          <w:szCs w:val="24"/>
+        </w:rPr>
+      </w:pPr>
+      <w:r>
+        <w:rPr>
+          <w:rFonts w:ascii="Consolas" w:hAnsi="Consolas"/>
+          <w:b/>
+          <w:bCs/>
+          <w:color w:val="385623" w:themeColor="accent6" w:themeShade="80"/>
+          <w:sz w:val="24"/>
+          <w:szCs w:val="24"/>
+        </w:rPr>
+        <w:t>Question:</w:t>
+      </w:r>
+      <w:r>
+        <w:rPr>
+          <w:rFonts w:ascii="Consolas" w:hAnsi="Consolas"/>
+          <w:b/>
+          <w:bCs/>
+          <w:color w:val="385623" w:themeColor="accent6" w:themeShade="80"/>
+          <w:sz w:val="24"/>
+          <w:szCs w:val="24"/>
+        </w:rPr>
+        <w:t xml:space="preserve"> </w:t>
+      </w:r>
+      <w:r>
+        <w:rPr>
+          <w:rFonts w:ascii="Consolas" w:hAnsi="Consolas"/>
+          <w:sz w:val="24"/>
+          <w:szCs w:val="24"/>
+        </w:rPr>
+        <w:t xml:space="preserve">Why don’t </w:t>
+      </w:r>
+      <w:r>
+        <w:rPr>
+          <w:rFonts w:ascii="Consolas" w:hAnsi="Consolas"/>
+          <w:sz w:val="24"/>
+          <w:szCs w:val="24"/>
+        </w:rPr>
+        <w:t>you ever seen led7 turn YELLOW until the program ends</w:t>
+      </w:r>
+      <w:r>
+        <w:rPr>
+          <w:rFonts w:ascii="Consolas" w:hAnsi="Consolas"/>
+          <w:sz w:val="24"/>
+          <w:szCs w:val="24"/>
+        </w:rPr>
+        <w:t>?</w:t>
+      </w:r>
+      <w:bookmarkStart w:id="0" w:name="_GoBack"/>
+      <w:bookmarkEnd w:id="0"/>
     </w:p>
     <w:p>
       <w:pPr>
@@ -5001,8 +5431,6 @@
         </w:rPr>
         <w:t xml:space="preserve"> (0110)</w:t>
       </w:r>
-      <w:bookmarkStart w:id="0" w:name="_GoBack"/>
-      <w:bookmarkEnd w:id="0"/>
       <w:r>
         <w:rPr>
           <w:b/>
@@ -5281,7 +5709,7 @@
           </mc:Choice>
           <mc:Fallback>
             <w:pict>
-              <v:line w14:anchorId="0C50D39C" id="Straight Connector 6" o:spid="_x0000_s1026" style="position:absolute;z-index:251679744;visibility:visible;mso-wrap-style:square;mso-width-percent:0;mso-height-percent:0;mso-wrap-distance-left:9pt;mso-wrap-distance-top:0;mso-wrap-distance-right:9pt;mso-wrap-distance-bottom:0;mso-position-horizontal:absolute;mso-position-horizontal-relative:text;mso-position-vertical:absolute;mso-position-vertical-relative:text;mso-width-percent:0;mso-height-percent:0;mso-width-relative:margin;mso-height-relative:margin" from="3pt,7.75pt" to="3pt,250.75pt" o:gfxdata="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" strokecolor="#4472c4 [3204]" strokeweight="1.5pt">
+              <v:line w14:anchorId="22345E96" id="Straight Connector 6" o:spid="_x0000_s1026" style="position:absolute;z-index:251679744;visibility:visible;mso-wrap-style:square;mso-width-percent:0;mso-height-percent:0;mso-wrap-distance-left:9pt;mso-wrap-distance-top:0;mso-wrap-distance-right:9pt;mso-wrap-distance-bottom:0;mso-position-horizontal:absolute;mso-position-horizontal-relative:text;mso-position-vertical:absolute;mso-position-vertical-relative:text;mso-width-percent:0;mso-height-percent:0;mso-width-relative:margin;mso-height-relative:margin" from="3pt,7.75pt" to="3pt,250.75pt" o:gfxdata="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" strokecolor="#4472c4 [3204]" strokeweight="1.5pt">
                 <v:stroke joinstyle="miter"/>
               </v:line>
             </w:pict>

</xml_diff>

<commit_message>
added puzzle to word doc
</commit_message>
<xml_diff>
--- a/docs/puzzles.docx
+++ b/docs/puzzles.docx
@@ -1,6 +1,6 @@
 
 <file path=word/document.xml><?xml version="1.0" encoding="utf-8"?>
-<w:document xmlns:wpc="http://schemas.microsoft.com/office/word/2010/wordprocessingCanvas" xmlns:cx="http://schemas.microsoft.com/office/drawing/2014/chartex" xmlns:cx1="http://schemas.microsoft.com/office/drawing/2015/9/8/chartex" xmlns:cx2="http://schemas.microsoft.com/office/drawing/2015/10/21/chartex" xmlns:cx3="http://schemas.microsoft.com/office/drawing/2016/5/9/chartex" xmlns:cx4="http://schemas.microsoft.com/office/drawing/2016/5/10/chartex" xmlns:cx5="http://schemas.microsoft.com/office/drawing/2016/5/11/chartex" xmlns:cx6="http://schemas.microsoft.com/office/drawing/2016/5/12/chartex" xmlns:cx7="http://schemas.microsoft.com/office/drawing/2016/5/13/chartex" xmlns:cx8="http://schemas.microsoft.com/office/drawing/2016/5/14/chartex" xmlns:mc="http://schemas.openxmlformats.org/markup-compatibility/2006" xmlns:aink="http://schemas.microsoft.com/office/drawing/2016/ink" xmlns:am3d="http://schemas.microsoft.com/office/drawing/2017/model3d" xmlns:o="urn:schemas-microsoft-com:office:office" xmlns:r="http://schemas.openxmlformats.org/officeDocument/2006/relationships" xmlns:m="http://schemas.openxmlformats.org/officeDocument/2006/math" xmlns:v="urn:schemas-microsoft-com:vml" xmlns:wp14="http://schemas.microsoft.com/office/word/2010/wordprocessingDrawing" xmlns:wp="http://schemas.openxmlformats.org/drawingml/2006/wordprocessingDrawing" xmlns:w10="urn:schemas-microsoft-com:office:word" xmlns:w="http://schemas.openxmlformats.org/wordprocessingml/2006/main" xmlns:w14="http://schemas.microsoft.com/office/word/2010/wordml" xmlns:w15="http://schemas.microsoft.com/office/word/2012/wordml" xmlns:w16cid="http://schemas.microsoft.com/office/word/2016/wordml/cid" xmlns:w16se="http://schemas.microsoft.com/office/word/2015/wordml/symex" xmlns:wpg="http://schemas.microsoft.com/office/word/2010/wordprocessingGroup" xmlns:wpi="http://schemas.microsoft.com/office/word/2010/wordprocessingInk" xmlns:wne="http://schemas.microsoft.com/office/word/2006/wordml" xmlns:wps="http://schemas.microsoft.com/office/word/2010/wordprocessingShape" mc:Ignorable="w14 w15 w16se w16cid wp14">
+<w:document xmlns:wpc="http://schemas.microsoft.com/office/word/2010/wordprocessingCanvas" xmlns:cx="http://schemas.microsoft.com/office/drawing/2014/chartex" xmlns:cx1="http://schemas.microsoft.com/office/drawing/2015/9/8/chartex" xmlns:cx2="http://schemas.microsoft.com/office/drawing/2015/10/21/chartex" xmlns:cx3="http://schemas.microsoft.com/office/drawing/2016/5/9/chartex" xmlns:cx4="http://schemas.microsoft.com/office/drawing/2016/5/10/chartex" xmlns:cx5="http://schemas.microsoft.com/office/drawing/2016/5/11/chartex" xmlns:cx6="http://schemas.microsoft.com/office/drawing/2016/5/12/chartex" xmlns:cx7="http://schemas.microsoft.com/office/drawing/2016/5/13/chartex" xmlns:cx8="http://schemas.microsoft.com/office/drawing/2016/5/14/chartex" xmlns:mc="http://schemas.openxmlformats.org/markup-compatibility/2006" xmlns:aink="http://schemas.microsoft.com/office/drawing/2016/ink" xmlns:am3d="http://schemas.microsoft.com/office/drawing/2017/model3d" xmlns:o="urn:schemas-microsoft-com:office:office" xmlns:r="http://schemas.openxmlformats.org/officeDocument/2006/relationships" xmlns:m="http://schemas.openxmlformats.org/officeDocument/2006/math" xmlns:v="urn:schemas-microsoft-com:vml" xmlns:wp14="http://schemas.microsoft.com/office/word/2010/wordprocessingDrawing" xmlns:wp="http://schemas.openxmlformats.org/drawingml/2006/wordprocessingDrawing" xmlns:w10="urn:schemas-microsoft-com:office:word" xmlns:w="http://schemas.openxmlformats.org/wordprocessingml/2006/main" xmlns:w14="http://schemas.microsoft.com/office/word/2010/wordml" xmlns:w15="http://schemas.microsoft.com/office/word/2012/wordml" xmlns:w16cex="http://schemas.microsoft.com/office/word/2018/wordml/cex" xmlns:w16cid="http://schemas.microsoft.com/office/word/2016/wordml/cid" xmlns:w16="http://schemas.microsoft.com/office/word/2018/wordml" xmlns:w16se="http://schemas.microsoft.com/office/word/2015/wordml/symex" xmlns:wpg="http://schemas.microsoft.com/office/word/2010/wordprocessingGroup" xmlns:wpi="http://schemas.microsoft.com/office/word/2010/wordprocessingInk" xmlns:wne="http://schemas.microsoft.com/office/word/2006/wordml" xmlns:wps="http://schemas.microsoft.com/office/word/2010/wordprocessingShape" mc:Ignorable="w14 w15 w16se w16cid w16 w16cex wp14">
   <w:body>
     <w:p>
       <w:pPr>
@@ -355,6 +355,7 @@
         </w:rPr>
         <w:t xml:space="preserve">while </w:t>
       </w:r>
+      <w:proofErr w:type="spellStart"/>
       <w:r>
         <w:rPr>
           <w:rFonts w:ascii="Consolas" w:hAnsi="Consolas"/>
@@ -366,6 +367,7 @@
         </w:rPr>
         <w:t>BCenter</w:t>
       </w:r>
+      <w:proofErr w:type="spellEnd"/>
       <w:r>
         <w:rPr>
           <w:rFonts w:ascii="Consolas" w:hAnsi="Consolas"/>
@@ -1258,6 +1260,7 @@
         </w:rPr>
         <w:t xml:space="preserve">while </w:t>
       </w:r>
+      <w:proofErr w:type="spellStart"/>
       <w:r>
         <w:rPr>
           <w:rFonts w:ascii="Consolas" w:hAnsi="Consolas"/>
@@ -1269,6 +1272,7 @@
         </w:rPr>
         <w:t>BCenter</w:t>
       </w:r>
+      <w:proofErr w:type="spellEnd"/>
       <w:r>
         <w:rPr>
           <w:rFonts w:ascii="Consolas" w:hAnsi="Consolas"/>
@@ -1646,7 +1650,25 @@
           <w:sz w:val="24"/>
           <w:szCs w:val="24"/>
         </w:rPr>
-        <w:t>A + B != 10  or  A &lt; 2  or  B &lt; 2:</w:t>
+        <w:t xml:space="preserve">A + </w:t>
+      </w:r>
+      <w:proofErr w:type="gramStart"/>
+      <w:r>
+        <w:rPr>
+          <w:rFonts w:ascii="Consolas" w:hAnsi="Consolas"/>
+          <w:sz w:val="24"/>
+          <w:szCs w:val="24"/>
+        </w:rPr>
+        <w:t>B !</w:t>
+      </w:r>
+      <w:proofErr w:type="gramEnd"/>
+      <w:r>
+        <w:rPr>
+          <w:rFonts w:ascii="Consolas" w:hAnsi="Consolas"/>
+          <w:sz w:val="24"/>
+          <w:szCs w:val="24"/>
+        </w:rPr>
+        <w:t>= 10  or  A &lt; 2  or  B &lt; 2:</w:t>
       </w:r>
     </w:p>
     <w:p>
@@ -1773,7 +1795,55 @@
           <w:sz w:val="24"/>
           <w:szCs w:val="24"/>
         </w:rPr>
-        <w:t>if BUp is pressed and BRight is pressed:</w:t>
+        <w:t xml:space="preserve">if </w:t>
+      </w:r>
+      <w:proofErr w:type="spellStart"/>
+      <w:r>
+        <w:rPr>
+          <w:rFonts w:ascii="Consolas" w:hAnsi="Consolas"/>
+          <w:b/>
+          <w:bCs/>
+          <w:color w:val="4472C4" w:themeColor="accent1"/>
+          <w:sz w:val="24"/>
+          <w:szCs w:val="24"/>
+        </w:rPr>
+        <w:t>BUp</w:t>
+      </w:r>
+      <w:proofErr w:type="spellEnd"/>
+      <w:r>
+        <w:rPr>
+          <w:rFonts w:ascii="Consolas" w:hAnsi="Consolas"/>
+          <w:b/>
+          <w:bCs/>
+          <w:color w:val="4472C4" w:themeColor="accent1"/>
+          <w:sz w:val="24"/>
+          <w:szCs w:val="24"/>
+        </w:rPr>
+        <w:t xml:space="preserve"> is pressed and </w:t>
+      </w:r>
+      <w:proofErr w:type="spellStart"/>
+      <w:r>
+        <w:rPr>
+          <w:rFonts w:ascii="Consolas" w:hAnsi="Consolas"/>
+          <w:b/>
+          <w:bCs/>
+          <w:color w:val="4472C4" w:themeColor="accent1"/>
+          <w:sz w:val="24"/>
+          <w:szCs w:val="24"/>
+        </w:rPr>
+        <w:t>BRight</w:t>
+      </w:r>
+      <w:proofErr w:type="spellEnd"/>
+      <w:r>
+        <w:rPr>
+          <w:rFonts w:ascii="Consolas" w:hAnsi="Consolas"/>
+          <w:b/>
+          <w:bCs/>
+          <w:color w:val="4472C4" w:themeColor="accent1"/>
+          <w:sz w:val="24"/>
+          <w:szCs w:val="24"/>
+        </w:rPr>
+        <w:t xml:space="preserve"> is pressed:</w:t>
       </w:r>
     </w:p>
     <w:p>
@@ -2016,7 +2086,30 @@
           <w:szCs w:val="24"/>
         </w:rPr>
         <w:tab/>
-        <w:t>delay(1.0);</w:t>
+      </w:r>
+      <w:proofErr w:type="gramStart"/>
+      <w:r>
+        <w:rPr>
+          <w:rFonts w:ascii="Consolas" w:hAnsi="Consolas"/>
+          <w:b/>
+          <w:bCs/>
+          <w:color w:val="7030A0"/>
+          <w:sz w:val="24"/>
+          <w:szCs w:val="24"/>
+        </w:rPr>
+        <w:t>delay(</w:t>
+      </w:r>
+      <w:proofErr w:type="gramEnd"/>
+      <w:r>
+        <w:rPr>
+          <w:rFonts w:ascii="Consolas" w:hAnsi="Consolas"/>
+          <w:b/>
+          <w:bCs/>
+          <w:color w:val="7030A0"/>
+          <w:sz w:val="24"/>
+          <w:szCs w:val="24"/>
+        </w:rPr>
+        <w:t>1.0);</w:t>
       </w:r>
     </w:p>
     <w:p>
@@ -2182,7 +2275,55 @@
           <w:sz w:val="24"/>
           <w:szCs w:val="24"/>
         </w:rPr>
-        <w:t>if BCenter is pressed and BDown is pressed:</w:t>
+        <w:t xml:space="preserve">if </w:t>
+      </w:r>
+      <w:proofErr w:type="spellStart"/>
+      <w:r>
+        <w:rPr>
+          <w:rFonts w:ascii="Consolas" w:hAnsi="Consolas"/>
+          <w:b/>
+          <w:bCs/>
+          <w:color w:val="4472C4" w:themeColor="accent1"/>
+          <w:sz w:val="24"/>
+          <w:szCs w:val="24"/>
+        </w:rPr>
+        <w:t>BCenter</w:t>
+      </w:r>
+      <w:proofErr w:type="spellEnd"/>
+      <w:r>
+        <w:rPr>
+          <w:rFonts w:ascii="Consolas" w:hAnsi="Consolas"/>
+          <w:b/>
+          <w:bCs/>
+          <w:color w:val="4472C4" w:themeColor="accent1"/>
+          <w:sz w:val="24"/>
+          <w:szCs w:val="24"/>
+        </w:rPr>
+        <w:t xml:space="preserve"> is pressed and </w:t>
+      </w:r>
+      <w:proofErr w:type="spellStart"/>
+      <w:r>
+        <w:rPr>
+          <w:rFonts w:ascii="Consolas" w:hAnsi="Consolas"/>
+          <w:b/>
+          <w:bCs/>
+          <w:color w:val="4472C4" w:themeColor="accent1"/>
+          <w:sz w:val="24"/>
+          <w:szCs w:val="24"/>
+        </w:rPr>
+        <w:t>BDown</w:t>
+      </w:r>
+      <w:proofErr w:type="spellEnd"/>
+      <w:r>
+        <w:rPr>
+          <w:rFonts w:ascii="Consolas" w:hAnsi="Consolas"/>
+          <w:b/>
+          <w:bCs/>
+          <w:color w:val="4472C4" w:themeColor="accent1"/>
+          <w:sz w:val="24"/>
+          <w:szCs w:val="24"/>
+        </w:rPr>
+        <w:t xml:space="preserve"> is pressed:</w:t>
       </w:r>
     </w:p>
     <w:p>
@@ -2425,7 +2566,30 @@
           <w:szCs w:val="24"/>
         </w:rPr>
         <w:tab/>
-        <w:t>delay(1.0);</w:t>
+      </w:r>
+      <w:proofErr w:type="gramStart"/>
+      <w:r>
+        <w:rPr>
+          <w:rFonts w:ascii="Consolas" w:hAnsi="Consolas"/>
+          <w:b/>
+          <w:bCs/>
+          <w:color w:val="7030A0"/>
+          <w:sz w:val="24"/>
+          <w:szCs w:val="24"/>
+        </w:rPr>
+        <w:t>delay(</w:t>
+      </w:r>
+      <w:proofErr w:type="gramEnd"/>
+      <w:r>
+        <w:rPr>
+          <w:rFonts w:ascii="Consolas" w:hAnsi="Consolas"/>
+          <w:b/>
+          <w:bCs/>
+          <w:color w:val="7030A0"/>
+          <w:sz w:val="24"/>
+          <w:szCs w:val="24"/>
+        </w:rPr>
+        <w:t>1.0);</w:t>
       </w:r>
     </w:p>
     <w:p>
@@ -2607,13 +2771,23 @@
           <w:szCs w:val="24"/>
         </w:rPr>
       </w:pPr>
-      <w:r>
-        <w:rPr>
-          <w:rFonts w:ascii="Consolas" w:hAnsi="Consolas"/>
-          <w:sz w:val="24"/>
-          <w:szCs w:val="24"/>
-        </w:rPr>
-        <w:t>delay(1.0);</w:t>
+      <w:proofErr w:type="gramStart"/>
+      <w:r>
+        <w:rPr>
+          <w:rFonts w:ascii="Consolas" w:hAnsi="Consolas"/>
+          <w:sz w:val="24"/>
+          <w:szCs w:val="24"/>
+        </w:rPr>
+        <w:t>delay(</w:t>
+      </w:r>
+      <w:proofErr w:type="gramEnd"/>
+      <w:r>
+        <w:rPr>
+          <w:rFonts w:ascii="Consolas" w:hAnsi="Consolas"/>
+          <w:sz w:val="24"/>
+          <w:szCs w:val="24"/>
+        </w:rPr>
+        <w:t>1.0);</w:t>
       </w:r>
       <w:r>
         <w:rPr>
@@ -3634,6 +3808,7 @@
         </w:rPr>
         <w:t xml:space="preserve">while </w:t>
       </w:r>
+      <w:proofErr w:type="spellStart"/>
       <w:r>
         <w:rPr>
           <w:rFonts w:ascii="Consolas" w:hAnsi="Consolas"/>
@@ -3645,6 +3820,7 @@
         </w:rPr>
         <w:t>BDown</w:t>
       </w:r>
+      <w:proofErr w:type="spellEnd"/>
       <w:r>
         <w:rPr>
           <w:rFonts w:ascii="Consolas" w:hAnsi="Consolas"/>
@@ -4262,6 +4438,7 @@
         </w:rPr>
         <w:t xml:space="preserve">Why doesn’t the program end as soon as you press </w:t>
       </w:r>
+      <w:proofErr w:type="spellStart"/>
       <w:r>
         <w:rPr>
           <w:rFonts w:ascii="Consolas" w:hAnsi="Consolas"/>
@@ -4273,6 +4450,7 @@
         </w:rPr>
         <w:t>BDown</w:t>
       </w:r>
+      <w:proofErr w:type="spellEnd"/>
       <w:r>
         <w:rPr>
           <w:rFonts w:ascii="Consolas" w:hAnsi="Consolas"/>
@@ -4548,6 +4726,7 @@
         </w:rPr>
         <w:t xml:space="preserve"> </w:t>
       </w:r>
+      <w:proofErr w:type="spellStart"/>
       <w:r>
         <w:rPr>
           <w:rFonts w:ascii="Consolas" w:hAnsi="Consolas"/>
@@ -4559,6 +4738,7 @@
         </w:rPr>
         <w:t>BLeft</w:t>
       </w:r>
+      <w:proofErr w:type="spellEnd"/>
       <w:r>
         <w:rPr>
           <w:rFonts w:ascii="Consolas" w:hAnsi="Consolas"/>
@@ -4796,6 +4976,7 @@
         </w:rPr>
         <w:t xml:space="preserve"> </w:t>
       </w:r>
+      <w:proofErr w:type="spellStart"/>
       <w:r>
         <w:rPr>
           <w:rFonts w:ascii="Consolas" w:hAnsi="Consolas"/>
@@ -4827,7 +5008,19 @@
           <w:sz w:val="24"/>
           <w:szCs w:val="24"/>
         </w:rPr>
-        <w:t xml:space="preserve">ight </w:t>
+        <w:t>ight</w:t>
+      </w:r>
+      <w:proofErr w:type="spellEnd"/>
+      <w:r>
+        <w:rPr>
+          <w:rFonts w:ascii="Consolas" w:hAnsi="Consolas"/>
+          <w:b/>
+          <w:bCs/>
+          <w:color w:val="7030A0"/>
+          <w:sz w:val="24"/>
+          <w:szCs w:val="24"/>
+        </w:rPr>
+        <w:t xml:space="preserve"> </w:t>
       </w:r>
       <w:r>
         <w:rPr>
@@ -5345,6 +5538,7 @@
         </w:rPr>
         <w:t xml:space="preserve"> </w:t>
       </w:r>
+      <w:proofErr w:type="spellStart"/>
       <w:r>
         <w:rPr>
           <w:rFonts w:ascii="Consolas" w:hAnsi="Consolas"/>
@@ -5356,8 +5550,7 @@
         </w:rPr>
         <w:t>BRight</w:t>
       </w:r>
-      <w:bookmarkStart w:id="0" w:name="_GoBack"/>
-      <w:bookmarkEnd w:id="0"/>
+      <w:proofErr w:type="spellEnd"/>
       <w:r>
         <w:rPr>
           <w:rFonts w:ascii="Consolas" w:hAnsi="Consolas"/>
@@ -5427,7 +5620,7 @@
           <w:szCs w:val="36"/>
         </w:rPr>
         <w:lastRenderedPageBreak/>
-        <w:t>#</w:t>
+        <w:t>#6</w:t>
       </w:r>
       <w:r>
         <w:rPr>
@@ -5437,7 +5630,7 @@
           <w:sz w:val="36"/>
           <w:szCs w:val="36"/>
         </w:rPr>
-        <w:t>6</w:t>
+        <w:t xml:space="preserve"> (0110)</w:t>
       </w:r>
       <w:r>
         <w:rPr>
@@ -5447,27 +5640,7 @@
           <w:sz w:val="36"/>
           <w:szCs w:val="36"/>
         </w:rPr>
-        <w:t xml:space="preserve"> (0110)</w:t>
-      </w:r>
-      <w:r>
-        <w:rPr>
-          <w:b/>
-          <w:bCs/>
-          <w:color w:val="auto"/>
-          <w:sz w:val="36"/>
-          <w:szCs w:val="36"/>
-        </w:rPr>
-        <w:t xml:space="preserve"> – Learning Loops </w:t>
-      </w:r>
-      <w:r>
-        <w:rPr>
-          <w:b/>
-          <w:bCs/>
-          <w:color w:val="auto"/>
-          <w:sz w:val="36"/>
-          <w:szCs w:val="36"/>
-        </w:rPr>
-        <w:t>2</w:t>
+        <w:t xml:space="preserve"> – Learning Loops 2</w:t>
       </w:r>
     </w:p>
     <w:p/>
@@ -5786,16 +5959,29 @@
         </w:rPr>
         <w:t xml:space="preserve"> </w:t>
       </w:r>
-      <w:r>
-        <w:rPr>
-          <w:rFonts w:ascii="Consolas" w:hAnsi="Consolas"/>
-          <w:b/>
-          <w:bCs/>
-          <w:color w:val="7030A0"/>
-          <w:sz w:val="24"/>
-          <w:szCs w:val="24"/>
-        </w:rPr>
-        <w:t xml:space="preserve">BCenter </w:t>
+      <w:proofErr w:type="spellStart"/>
+      <w:r>
+        <w:rPr>
+          <w:rFonts w:ascii="Consolas" w:hAnsi="Consolas"/>
+          <w:b/>
+          <w:bCs/>
+          <w:color w:val="7030A0"/>
+          <w:sz w:val="24"/>
+          <w:szCs w:val="24"/>
+        </w:rPr>
+        <w:t>BCenter</w:t>
+      </w:r>
+      <w:proofErr w:type="spellEnd"/>
+      <w:r>
+        <w:rPr>
+          <w:rFonts w:ascii="Consolas" w:hAnsi="Consolas"/>
+          <w:b/>
+          <w:bCs/>
+          <w:color w:val="7030A0"/>
+          <w:sz w:val="24"/>
+          <w:szCs w:val="24"/>
+        </w:rPr>
+        <w:t xml:space="preserve"> </w:t>
       </w:r>
       <w:r>
         <w:rPr>
@@ -5856,7 +6042,16 @@
           <w:sz w:val="24"/>
           <w:szCs w:val="24"/>
         </w:rPr>
-        <w:t>“X is</w:t>
+        <w:t xml:space="preserve">“X </w:t>
+      </w:r>
+      <w:proofErr w:type="gramStart"/>
+      <w:r>
+        <w:rPr>
+          <w:rFonts w:ascii="Consolas" w:hAnsi="Consolas"/>
+          <w:sz w:val="24"/>
+          <w:szCs w:val="24"/>
+        </w:rPr>
+        <w:t>is</w:t>
       </w:r>
       <w:r>
         <w:rPr>
@@ -5874,6 +6069,7 @@
         </w:rPr>
         <w:t>”</w:t>
       </w:r>
+      <w:proofErr w:type="gramEnd"/>
       <w:r>
         <w:rPr>
           <w:rFonts w:ascii="Consolas" w:hAnsi="Consolas"/>
@@ -6576,25 +6772,757 @@
     </w:p>
     <w:p>
       <w:pPr>
-        <w:rPr>
-          <w:rFonts w:ascii="Consolas" w:hAnsi="Consolas"/>
-          <w:b/>
-          <w:bCs/>
-          <w:color w:val="7030A0"/>
-          <w:sz w:val="24"/>
-          <w:szCs w:val="24"/>
-        </w:rPr>
-      </w:pPr>
-    </w:p>
-    <w:p>
-      <w:pPr>
-        <w:spacing w:after="0"/>
-        <w:rPr>
-          <w:rFonts w:ascii="Consolas" w:hAnsi="Consolas"/>
-          <w:sz w:val="24"/>
-          <w:szCs w:val="24"/>
-        </w:rPr>
-      </w:pPr>
+        <w:pStyle w:val="Heading1"/>
+        <w:pBdr>
+          <w:top w:val="single" w:sz="4" w:space="1" w:color="auto"/>
+          <w:bottom w:val="single" w:sz="4" w:space="1" w:color="auto"/>
+        </w:pBdr>
+        <w:jc w:val="center"/>
+        <w:rPr>
+          <w:b/>
+          <w:bCs/>
+          <w:color w:val="auto"/>
+          <w:sz w:val="36"/>
+          <w:szCs w:val="36"/>
+        </w:rPr>
+      </w:pPr>
+      <w:r>
+        <w:rPr>
+          <w:b/>
+          <w:bCs/>
+          <w:color w:val="auto"/>
+          <w:sz w:val="36"/>
+          <w:szCs w:val="36"/>
+        </w:rPr>
+        <w:t>#7 (0111) – Learning Loops 3</w:t>
+      </w:r>
+    </w:p>
+    <w:p>
+      <w:pPr>
+        <w:spacing w:after="0"/>
+        <w:rPr>
+          <w:rFonts w:ascii="Consolas" w:hAnsi="Consolas"/>
+          <w:b/>
+          <w:bCs/>
+          <w:color w:val="4472C4" w:themeColor="accent1"/>
+          <w:sz w:val="24"/>
+          <w:szCs w:val="24"/>
+        </w:rPr>
+      </w:pPr>
+    </w:p>
+    <w:p>
+      <w:pPr>
+        <w:spacing w:after="0"/>
+        <w:rPr>
+          <w:rFonts w:ascii="Consolas" w:hAnsi="Consolas"/>
+          <w:sz w:val="24"/>
+          <w:szCs w:val="24"/>
+        </w:rPr>
+      </w:pPr>
+      <w:r>
+        <w:rPr>
+          <w:rFonts w:ascii="Consolas" w:hAnsi="Consolas"/>
+          <w:sz w:val="24"/>
+          <w:szCs w:val="24"/>
+        </w:rPr>
+        <w:t xml:space="preserve">led1 = </w:t>
+      </w:r>
+      <w:r>
+        <w:rPr>
+          <w:rFonts w:ascii="Consolas" w:hAnsi="Consolas"/>
+          <w:sz w:val="24"/>
+          <w:szCs w:val="24"/>
+        </w:rPr>
+        <w:t>GREEN</w:t>
+      </w:r>
+    </w:p>
+    <w:p>
+      <w:pPr>
+        <w:spacing w:after="0"/>
+        <w:rPr>
+          <w:rFonts w:ascii="Consolas" w:hAnsi="Consolas"/>
+          <w:sz w:val="24"/>
+          <w:szCs w:val="24"/>
+        </w:rPr>
+      </w:pPr>
+      <w:r>
+        <w:rPr>
+          <w:rFonts w:ascii="Consolas" w:hAnsi="Consolas"/>
+          <w:sz w:val="24"/>
+          <w:szCs w:val="24"/>
+        </w:rPr>
+        <w:t>led2 = GREEN</w:t>
+      </w:r>
+    </w:p>
+    <w:p>
+      <w:pPr>
+        <w:spacing w:after="0"/>
+        <w:rPr>
+          <w:rFonts w:ascii="Consolas" w:hAnsi="Consolas"/>
+          <w:sz w:val="24"/>
+          <w:szCs w:val="24"/>
+        </w:rPr>
+      </w:pPr>
+      <w:r>
+        <w:rPr>
+          <w:rFonts w:ascii="Consolas" w:hAnsi="Consolas"/>
+          <w:sz w:val="24"/>
+          <w:szCs w:val="24"/>
+        </w:rPr>
+        <w:t>led3 = GREEN</w:t>
+      </w:r>
+    </w:p>
+    <w:p>
+      <w:pPr>
+        <w:spacing w:after="0"/>
+        <w:rPr>
+          <w:rFonts w:ascii="Consolas" w:hAnsi="Consolas"/>
+          <w:sz w:val="24"/>
+          <w:szCs w:val="24"/>
+        </w:rPr>
+      </w:pPr>
+      <w:r>
+        <w:rPr>
+          <w:rFonts w:ascii="Consolas" w:hAnsi="Consolas"/>
+          <w:sz w:val="24"/>
+          <w:szCs w:val="24"/>
+        </w:rPr>
+        <w:t>led4 = GREEN</w:t>
+      </w:r>
+    </w:p>
+    <w:p>
+      <w:pPr>
+        <w:spacing w:after="0"/>
+        <w:rPr>
+          <w:rFonts w:ascii="Consolas" w:hAnsi="Consolas"/>
+          <w:sz w:val="24"/>
+          <w:szCs w:val="24"/>
+        </w:rPr>
+      </w:pPr>
+    </w:p>
+    <w:p>
+      <w:pPr>
+        <w:spacing w:after="0"/>
+        <w:rPr>
+          <w:rFonts w:ascii="Consolas" w:hAnsi="Consolas"/>
+          <w:sz w:val="24"/>
+          <w:szCs w:val="24"/>
+        </w:rPr>
+      </w:pPr>
+      <w:proofErr w:type="spellStart"/>
+      <w:r>
+        <w:rPr>
+          <w:rFonts w:ascii="Consolas" w:hAnsi="Consolas"/>
+          <w:b/>
+          <w:bCs/>
+          <w:color w:val="7030A0"/>
+          <w:sz w:val="24"/>
+          <w:szCs w:val="24"/>
+        </w:rPr>
+        <w:t>B</w:t>
+      </w:r>
+      <w:r>
+        <w:rPr>
+          <w:rFonts w:ascii="Consolas" w:hAnsi="Consolas"/>
+          <w:b/>
+          <w:bCs/>
+          <w:color w:val="7030A0"/>
+          <w:sz w:val="24"/>
+          <w:szCs w:val="24"/>
+        </w:rPr>
+        <w:t>Up</w:t>
+      </w:r>
+      <w:proofErr w:type="spellEnd"/>
+      <w:r>
+        <w:rPr>
+          <w:rFonts w:ascii="Consolas" w:hAnsi="Consolas"/>
+          <w:b/>
+          <w:bCs/>
+          <w:color w:val="7030A0"/>
+          <w:sz w:val="24"/>
+          <w:szCs w:val="24"/>
+        </w:rPr>
+        <w:t xml:space="preserve"> </w:t>
+      </w:r>
+      <w:r>
+        <w:rPr>
+          <w:rFonts w:ascii="Consolas" w:hAnsi="Consolas"/>
+          <w:sz w:val="24"/>
+          <w:szCs w:val="24"/>
+        </w:rPr>
+        <w:t>= 1;</w:t>
+      </w:r>
+    </w:p>
+    <w:p>
+      <w:pPr>
+        <w:spacing w:after="0"/>
+        <w:rPr>
+          <w:rFonts w:ascii="Consolas" w:hAnsi="Consolas"/>
+          <w:sz w:val="24"/>
+          <w:szCs w:val="24"/>
+        </w:rPr>
+      </w:pPr>
+      <w:proofErr w:type="spellStart"/>
+      <w:r>
+        <w:rPr>
+          <w:rFonts w:ascii="Consolas" w:hAnsi="Consolas"/>
+          <w:b/>
+          <w:bCs/>
+          <w:color w:val="7030A0"/>
+          <w:sz w:val="24"/>
+          <w:szCs w:val="24"/>
+        </w:rPr>
+        <w:t>B</w:t>
+      </w:r>
+      <w:r>
+        <w:rPr>
+          <w:rFonts w:ascii="Consolas" w:hAnsi="Consolas"/>
+          <w:b/>
+          <w:bCs/>
+          <w:color w:val="7030A0"/>
+          <w:sz w:val="24"/>
+          <w:szCs w:val="24"/>
+        </w:rPr>
+        <w:t>Right</w:t>
+      </w:r>
+      <w:proofErr w:type="spellEnd"/>
+      <w:r>
+        <w:rPr>
+          <w:rFonts w:ascii="Consolas" w:hAnsi="Consolas"/>
+          <w:sz w:val="24"/>
+          <w:szCs w:val="24"/>
+        </w:rPr>
+        <w:t xml:space="preserve"> = 2;</w:t>
+      </w:r>
+    </w:p>
+    <w:p>
+      <w:pPr>
+        <w:spacing w:after="0"/>
+        <w:rPr>
+          <w:rFonts w:ascii="Consolas" w:hAnsi="Consolas"/>
+          <w:sz w:val="24"/>
+          <w:szCs w:val="24"/>
+        </w:rPr>
+      </w:pPr>
+      <w:proofErr w:type="spellStart"/>
+      <w:r>
+        <w:rPr>
+          <w:rFonts w:ascii="Consolas" w:hAnsi="Consolas"/>
+          <w:b/>
+          <w:bCs/>
+          <w:color w:val="7030A0"/>
+          <w:sz w:val="24"/>
+          <w:szCs w:val="24"/>
+        </w:rPr>
+        <w:t>B</w:t>
+      </w:r>
+      <w:r>
+        <w:rPr>
+          <w:rFonts w:ascii="Consolas" w:hAnsi="Consolas"/>
+          <w:b/>
+          <w:bCs/>
+          <w:color w:val="7030A0"/>
+          <w:sz w:val="24"/>
+          <w:szCs w:val="24"/>
+        </w:rPr>
+        <w:t>Down</w:t>
+      </w:r>
+      <w:proofErr w:type="spellEnd"/>
+      <w:r>
+        <w:rPr>
+          <w:rFonts w:ascii="Consolas" w:hAnsi="Consolas"/>
+          <w:sz w:val="24"/>
+          <w:szCs w:val="24"/>
+        </w:rPr>
+        <w:t xml:space="preserve"> = 3;</w:t>
+      </w:r>
+    </w:p>
+    <w:p>
+      <w:pPr>
+        <w:spacing w:after="0"/>
+        <w:rPr>
+          <w:rFonts w:ascii="Consolas" w:hAnsi="Consolas"/>
+          <w:sz w:val="24"/>
+          <w:szCs w:val="24"/>
+        </w:rPr>
+      </w:pPr>
+      <w:proofErr w:type="spellStart"/>
+      <w:r>
+        <w:rPr>
+          <w:rFonts w:ascii="Consolas" w:hAnsi="Consolas"/>
+          <w:b/>
+          <w:bCs/>
+          <w:color w:val="7030A0"/>
+          <w:sz w:val="24"/>
+          <w:szCs w:val="24"/>
+        </w:rPr>
+        <w:t>B</w:t>
+      </w:r>
+      <w:r>
+        <w:rPr>
+          <w:rFonts w:ascii="Consolas" w:hAnsi="Consolas"/>
+          <w:b/>
+          <w:bCs/>
+          <w:color w:val="7030A0"/>
+          <w:sz w:val="24"/>
+          <w:szCs w:val="24"/>
+        </w:rPr>
+        <w:t>Left</w:t>
+      </w:r>
+      <w:proofErr w:type="spellEnd"/>
+      <w:r>
+        <w:rPr>
+          <w:rFonts w:ascii="Consolas" w:hAnsi="Consolas"/>
+          <w:sz w:val="24"/>
+          <w:szCs w:val="24"/>
+        </w:rPr>
+        <w:t xml:space="preserve"> = 4;</w:t>
+      </w:r>
+      <w:r>
+        <w:rPr>
+          <w:rFonts w:ascii="Consolas" w:hAnsi="Consolas"/>
+          <w:sz w:val="24"/>
+          <w:szCs w:val="24"/>
+        </w:rPr>
+        <w:t xml:space="preserve"> </w:t>
+      </w:r>
+    </w:p>
+    <w:p>
+      <w:pPr>
+        <w:spacing w:after="0"/>
+        <w:rPr>
+          <w:rFonts w:ascii="Consolas" w:hAnsi="Consolas"/>
+          <w:b/>
+          <w:bCs/>
+          <w:color w:val="7030A0"/>
+          <w:sz w:val="24"/>
+          <w:szCs w:val="24"/>
+        </w:rPr>
+      </w:pPr>
+    </w:p>
+    <w:p>
+      <w:pPr>
+        <w:spacing w:after="0"/>
+        <w:rPr>
+          <w:rFonts w:ascii="Consolas" w:hAnsi="Consolas"/>
+          <w:sz w:val="24"/>
+          <w:szCs w:val="24"/>
+        </w:rPr>
+      </w:pPr>
+      <w:r>
+        <w:rPr>
+          <w:rFonts w:ascii="Consolas" w:hAnsi="Consolas"/>
+          <w:b/>
+          <w:bCs/>
+          <w:color w:val="7030A0"/>
+          <w:sz w:val="24"/>
+          <w:szCs w:val="24"/>
+        </w:rPr>
+        <w:t>button</w:t>
+      </w:r>
+      <w:r>
+        <w:rPr>
+          <w:rFonts w:ascii="Consolas" w:hAnsi="Consolas"/>
+          <w:sz w:val="24"/>
+          <w:szCs w:val="24"/>
+        </w:rPr>
+        <w:t xml:space="preserve"> = (</w:t>
+      </w:r>
+      <w:r>
+        <w:rPr>
+          <w:rFonts w:ascii="Consolas" w:hAnsi="Consolas"/>
+          <w:sz w:val="24"/>
+          <w:szCs w:val="24"/>
+        </w:rPr>
+        <w:t>press</w:t>
+      </w:r>
+      <w:r>
+        <w:rPr>
+          <w:rFonts w:ascii="Consolas" w:hAnsi="Consolas"/>
+          <w:sz w:val="24"/>
+          <w:szCs w:val="24"/>
+        </w:rPr>
+        <w:t xml:space="preserve"> a button)</w:t>
+      </w:r>
+    </w:p>
+    <w:p>
+      <w:pPr>
+        <w:spacing w:after="0"/>
+        <w:rPr>
+          <w:rFonts w:ascii="Consolas" w:hAnsi="Consolas"/>
+          <w:sz w:val="24"/>
+          <w:szCs w:val="24"/>
+        </w:rPr>
+      </w:pPr>
+    </w:p>
+    <w:p>
+      <w:pPr>
+        <w:spacing w:after="0"/>
+        <w:rPr>
+          <w:rFonts w:ascii="Consolas" w:hAnsi="Consolas"/>
+          <w:sz w:val="24"/>
+          <w:szCs w:val="24"/>
+        </w:rPr>
+      </w:pPr>
+      <w:r>
+        <w:rPr>
+          <w:rFonts w:ascii="Consolas" w:hAnsi="Consolas"/>
+          <w:b/>
+          <w:bCs/>
+          <w:color w:val="538135" w:themeColor="accent6" w:themeShade="BF"/>
+          <w:sz w:val="24"/>
+          <w:szCs w:val="24"/>
+        </w:rPr>
+        <w:t>f</w:t>
+      </w:r>
+      <w:r>
+        <w:rPr>
+          <w:rFonts w:ascii="Consolas" w:hAnsi="Consolas"/>
+          <w:b/>
+          <w:bCs/>
+          <w:color w:val="538135" w:themeColor="accent6" w:themeShade="BF"/>
+          <w:sz w:val="24"/>
+          <w:szCs w:val="24"/>
+        </w:rPr>
+        <w:t>or</w:t>
+      </w:r>
+      <w:r>
+        <w:rPr>
+          <w:rFonts w:ascii="Consolas" w:hAnsi="Consolas"/>
+          <w:color w:val="538135" w:themeColor="accent6" w:themeShade="BF"/>
+          <w:sz w:val="24"/>
+          <w:szCs w:val="24"/>
+        </w:rPr>
+        <w:t xml:space="preserve"> </w:t>
+      </w:r>
+      <w:r>
+        <w:rPr>
+          <w:rFonts w:ascii="Consolas" w:hAnsi="Consolas"/>
+          <w:sz w:val="24"/>
+          <w:szCs w:val="24"/>
+        </w:rPr>
+        <w:t>(</w:t>
+      </w:r>
+      <w:r>
+        <w:rPr>
+          <w:rFonts w:ascii="Consolas" w:hAnsi="Consolas"/>
+          <w:b/>
+          <w:bCs/>
+          <w:color w:val="7030A0"/>
+          <w:sz w:val="24"/>
+          <w:szCs w:val="24"/>
+        </w:rPr>
+        <w:t>button</w:t>
+      </w:r>
+      <w:r>
+        <w:rPr>
+          <w:rFonts w:ascii="Consolas" w:hAnsi="Consolas"/>
+          <w:sz w:val="24"/>
+          <w:szCs w:val="24"/>
+        </w:rPr>
+        <w:t>) number of times, turn on</w:t>
+      </w:r>
+      <w:r>
+        <w:rPr>
+          <w:rFonts w:ascii="Consolas" w:hAnsi="Consolas"/>
+          <w:sz w:val="24"/>
+          <w:szCs w:val="24"/>
+        </w:rPr>
+        <w:t xml:space="preserve"> one</w:t>
+      </w:r>
+      <w:r>
+        <w:rPr>
+          <w:rFonts w:ascii="Consolas" w:hAnsi="Consolas"/>
+          <w:sz w:val="24"/>
+          <w:szCs w:val="24"/>
+        </w:rPr>
+        <w:t xml:space="preserve"> LED</w:t>
+      </w:r>
+    </w:p>
+    <w:p>
+      <w:pPr>
+        <w:spacing w:after="0"/>
+        <w:rPr>
+          <w:rFonts w:ascii="Consolas" w:hAnsi="Consolas"/>
+          <w:sz w:val="24"/>
+          <w:szCs w:val="24"/>
+        </w:rPr>
+      </w:pPr>
+      <w:r>
+        <w:rPr>
+          <w:rFonts w:ascii="Consolas" w:hAnsi="Consolas"/>
+          <w:b/>
+          <w:bCs/>
+          <w:noProof/>
+          <w:color w:val="4472C4" w:themeColor="accent1"/>
+          <w:sz w:val="24"/>
+          <w:szCs w:val="24"/>
+        </w:rPr>
+        <mc:AlternateContent>
+          <mc:Choice Requires="wps">
+            <w:drawing>
+              <wp:anchor distT="0" distB="0" distL="114300" distR="114300" simplePos="0" relativeHeight="251683840" behindDoc="0" locked="0" layoutInCell="1" allowOverlap="1" wp14:anchorId="76380126" wp14:editId="3D51E410">
+                <wp:simplePos x="0" y="0"/>
+                <wp:positionH relativeFrom="column">
+                  <wp:posOffset>38100</wp:posOffset>
+                </wp:positionH>
+                <wp:positionV relativeFrom="paragraph">
+                  <wp:posOffset>88900</wp:posOffset>
+                </wp:positionV>
+                <wp:extent cx="0" cy="885825"/>
+                <wp:effectExtent l="0" t="0" r="38100" b="28575"/>
+                <wp:wrapNone/>
+                <wp:docPr id="11" name="Straight Connector 11"/>
+                <wp:cNvGraphicFramePr/>
+                <a:graphic xmlns:a="http://schemas.openxmlformats.org/drawingml/2006/main">
+                  <a:graphicData uri="http://schemas.microsoft.com/office/word/2010/wordprocessingShape">
+                    <wps:wsp>
+                      <wps:cNvCnPr/>
+                      <wps:spPr>
+                        <a:xfrm>
+                          <a:off x="0" y="0"/>
+                          <a:ext cx="0" cy="885825"/>
+                        </a:xfrm>
+                        <a:prstGeom prst="line">
+                          <a:avLst/>
+                        </a:prstGeom>
+                        <a:ln w="19050">
+                          <a:solidFill>
+                            <a:schemeClr val="accent6">
+                              <a:lumMod val="75000"/>
+                            </a:schemeClr>
+                          </a:solidFill>
+                        </a:ln>
+                      </wps:spPr>
+                      <wps:style>
+                        <a:lnRef idx="1">
+                          <a:schemeClr val="accent1"/>
+                        </a:lnRef>
+                        <a:fillRef idx="0">
+                          <a:schemeClr val="accent1"/>
+                        </a:fillRef>
+                        <a:effectRef idx="0">
+                          <a:schemeClr val="accent1"/>
+                        </a:effectRef>
+                        <a:fontRef idx="minor">
+                          <a:schemeClr val="tx1"/>
+                        </a:fontRef>
+                      </wps:style>
+                      <wps:bodyPr/>
+                    </wps:wsp>
+                  </a:graphicData>
+                </a:graphic>
+                <wp14:sizeRelH relativeFrom="margin">
+                  <wp14:pctWidth>0</wp14:pctWidth>
+                </wp14:sizeRelH>
+                <wp14:sizeRelV relativeFrom="margin">
+                  <wp14:pctHeight>0</wp14:pctHeight>
+                </wp14:sizeRelV>
+              </wp:anchor>
+            </w:drawing>
+          </mc:Choice>
+          <mc:Fallback>
+            <w:pict>
+              <v:line w14:anchorId="50403589" id="Straight Connector 11" o:spid="_x0000_s1026" style="position:absolute;z-index:251683840;visibility:visible;mso-wrap-style:square;mso-width-percent:0;mso-height-percent:0;mso-wrap-distance-left:9pt;mso-wrap-distance-top:0;mso-wrap-distance-right:9pt;mso-wrap-distance-bottom:0;mso-position-horizontal:absolute;mso-position-horizontal-relative:text;mso-position-vertical:absolute;mso-position-vertical-relative:text;mso-width-percent:0;mso-height-percent:0;mso-width-relative:margin;mso-height-relative:margin" from="3pt,7pt" to="3pt,76.75pt" o:gfxdata="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" strokecolor="#538135 [2409]" strokeweight="1.5pt">
+                <v:stroke joinstyle="miter"/>
+              </v:line>
+            </w:pict>
+          </mc:Fallback>
+        </mc:AlternateContent>
+      </w:r>
+      <w:r>
+        <w:rPr>
+          <w:rFonts w:ascii="Consolas" w:hAnsi="Consolas"/>
+          <w:sz w:val="24"/>
+          <w:szCs w:val="24"/>
+        </w:rPr>
+        <w:tab/>
+      </w:r>
+      <w:r>
+        <w:rPr>
+          <w:rFonts w:ascii="Consolas" w:hAnsi="Consolas"/>
+          <w:sz w:val="24"/>
+          <w:szCs w:val="24"/>
+        </w:rPr>
+        <w:tab/>
+      </w:r>
+    </w:p>
+    <w:p>
+      <w:pPr>
+        <w:spacing w:after="0"/>
+        <w:ind w:firstLine="720"/>
+        <w:rPr>
+          <w:rFonts w:ascii="Consolas" w:hAnsi="Consolas"/>
+          <w:sz w:val="24"/>
+          <w:szCs w:val="24"/>
+        </w:rPr>
+      </w:pPr>
+      <w:r>
+        <w:rPr>
+          <w:rFonts w:ascii="Consolas" w:hAnsi="Consolas"/>
+          <w:sz w:val="24"/>
+          <w:szCs w:val="24"/>
+        </w:rPr>
+        <w:t>l</w:t>
+      </w:r>
+      <w:r>
+        <w:rPr>
+          <w:rFonts w:ascii="Consolas" w:hAnsi="Consolas"/>
+          <w:sz w:val="24"/>
+          <w:szCs w:val="24"/>
+        </w:rPr>
+        <w:t>ed4 = PURPLE</w:t>
+      </w:r>
+    </w:p>
+    <w:p>
+      <w:pPr>
+        <w:spacing w:after="0"/>
+        <w:rPr>
+          <w:rFonts w:ascii="Consolas" w:hAnsi="Consolas"/>
+          <w:sz w:val="24"/>
+          <w:szCs w:val="24"/>
+        </w:rPr>
+      </w:pPr>
+      <w:r>
+        <w:rPr>
+          <w:rFonts w:ascii="Consolas" w:hAnsi="Consolas"/>
+          <w:sz w:val="24"/>
+          <w:szCs w:val="24"/>
+        </w:rPr>
+        <w:tab/>
+        <w:t>led3 = PURPLE</w:t>
+      </w:r>
+    </w:p>
+    <w:p>
+      <w:pPr>
+        <w:spacing w:after="0"/>
+        <w:rPr>
+          <w:rFonts w:ascii="Consolas" w:hAnsi="Consolas"/>
+          <w:sz w:val="24"/>
+          <w:szCs w:val="24"/>
+        </w:rPr>
+      </w:pPr>
+      <w:r>
+        <w:rPr>
+          <w:rFonts w:ascii="Consolas" w:hAnsi="Consolas"/>
+          <w:sz w:val="24"/>
+          <w:szCs w:val="24"/>
+        </w:rPr>
+        <w:tab/>
+        <w:t>led2 = PURPLE</w:t>
+      </w:r>
+    </w:p>
+    <w:p>
+      <w:pPr>
+        <w:spacing w:after="0"/>
+        <w:rPr>
+          <w:rFonts w:ascii="Consolas" w:hAnsi="Consolas"/>
+          <w:sz w:val="24"/>
+          <w:szCs w:val="24"/>
+        </w:rPr>
+      </w:pPr>
+      <w:r>
+        <w:rPr>
+          <w:rFonts w:ascii="Consolas" w:hAnsi="Consolas"/>
+          <w:sz w:val="24"/>
+          <w:szCs w:val="24"/>
+        </w:rPr>
+        <w:tab/>
+        <w:t>led1 = PURPLE</w:t>
+      </w:r>
+    </w:p>
+    <w:p>
+      <w:pPr>
+        <w:spacing w:after="0"/>
+        <w:rPr>
+          <w:rFonts w:ascii="Consolas" w:hAnsi="Consolas"/>
+          <w:sz w:val="24"/>
+          <w:szCs w:val="24"/>
+        </w:rPr>
+      </w:pPr>
+    </w:p>
+    <w:p>
+      <w:pPr>
+        <w:spacing w:after="0"/>
+        <w:rPr>
+          <w:rFonts w:ascii="Consolas" w:hAnsi="Consolas"/>
+          <w:sz w:val="24"/>
+          <w:szCs w:val="24"/>
+        </w:rPr>
+      </w:pPr>
+      <w:r>
+        <w:rPr>
+          <w:rFonts w:ascii="Consolas" w:hAnsi="Consolas"/>
+          <w:sz w:val="24"/>
+          <w:szCs w:val="24"/>
+        </w:rPr>
+        <w:tab/>
+      </w:r>
+      <w:r>
+        <w:rPr>
+          <w:rFonts w:ascii="Consolas" w:hAnsi="Consolas"/>
+          <w:sz w:val="24"/>
+          <w:szCs w:val="24"/>
+        </w:rPr>
+        <w:tab/>
+      </w:r>
+    </w:p>
+    <w:p>
+      <w:pPr>
+        <w:spacing w:after="0"/>
+        <w:rPr>
+          <w:rFonts w:ascii="Consolas" w:hAnsi="Consolas"/>
+          <w:sz w:val="24"/>
+          <w:szCs w:val="24"/>
+        </w:rPr>
+      </w:pPr>
+      <w:r>
+        <w:rPr>
+          <w:rFonts w:ascii="Consolas" w:hAnsi="Consolas"/>
+          <w:sz w:val="24"/>
+          <w:szCs w:val="24"/>
+        </w:rPr>
+        <w:t>Play beep sound</w:t>
+      </w:r>
+    </w:p>
+    <w:p>
+      <w:pPr>
+        <w:spacing w:after="0"/>
+        <w:rPr>
+          <w:rFonts w:ascii="Consolas" w:hAnsi="Consolas"/>
+          <w:sz w:val="24"/>
+          <w:szCs w:val="24"/>
+        </w:rPr>
+      </w:pPr>
+    </w:p>
+    <w:p>
+      <w:pPr>
+        <w:spacing w:after="0"/>
+        <w:rPr>
+          <w:rFonts w:ascii="Consolas" w:hAnsi="Consolas"/>
+          <w:sz w:val="24"/>
+          <w:szCs w:val="24"/>
+        </w:rPr>
+      </w:pPr>
+      <w:r>
+        <w:rPr>
+          <w:rFonts w:ascii="Consolas" w:hAnsi="Consolas"/>
+          <w:sz w:val="24"/>
+          <w:szCs w:val="24"/>
+        </w:rPr>
+        <w:t xml:space="preserve">Print “You win” on </w:t>
+      </w:r>
+      <w:r>
+        <w:rPr>
+          <w:rFonts w:ascii="Consolas" w:hAnsi="Consolas"/>
+          <w:b/>
+          <w:bCs/>
+          <w:color w:val="7030A0"/>
+          <w:sz w:val="24"/>
+          <w:szCs w:val="24"/>
+        </w:rPr>
+        <w:t>LCD screen</w:t>
+      </w:r>
     </w:p>
     <w:sectPr>
       <w:pgSz w:w="12240" w:h="15840"/>
@@ -6607,7 +7535,7 @@
 </file>
 
 <file path=word/styles.xml><?xml version="1.0" encoding="utf-8"?>
-<w:styles xmlns:mc="http://schemas.openxmlformats.org/markup-compatibility/2006" xmlns:r="http://schemas.openxmlformats.org/officeDocument/2006/relationships" xmlns:w="http://schemas.openxmlformats.org/wordprocessingml/2006/main" xmlns:w14="http://schemas.microsoft.com/office/word/2010/wordml" xmlns:w15="http://schemas.microsoft.com/office/word/2012/wordml" xmlns:w16cid="http://schemas.microsoft.com/office/word/2016/wordml/cid" xmlns:w16se="http://schemas.microsoft.com/office/word/2015/wordml/symex" mc:Ignorable="w14 w15 w16se w16cid">
+<w:styles xmlns:mc="http://schemas.openxmlformats.org/markup-compatibility/2006" xmlns:r="http://schemas.openxmlformats.org/officeDocument/2006/relationships" xmlns:w="http://schemas.openxmlformats.org/wordprocessingml/2006/main" xmlns:w14="http://schemas.microsoft.com/office/word/2010/wordml" xmlns:w15="http://schemas.microsoft.com/office/word/2012/wordml" xmlns:w16cex="http://schemas.microsoft.com/office/word/2018/wordml/cex" xmlns:w16cid="http://schemas.microsoft.com/office/word/2016/wordml/cid" xmlns:w16="http://schemas.microsoft.com/office/word/2018/wordml" xmlns:w16se="http://schemas.microsoft.com/office/word/2015/wordml/symex" mc:Ignorable="w14 w15 w16se w16cid w16 w16cex">
   <w:docDefaults>
     <w:rPrDefault>
       <w:rPr>
@@ -6623,7 +7551,7 @@
       </w:pPr>
     </w:pPrDefault>
   </w:docDefaults>
-  <w:latentStyles w:defLockedState="0" w:defUIPriority="99" w:defSemiHidden="0" w:defUnhideWhenUsed="0" w:defQFormat="0" w:count="377">
+  <w:latentStyles w:defLockedState="0" w:defUIPriority="99" w:defSemiHidden="0" w:defUnhideWhenUsed="0" w:defQFormat="0" w:count="376">
     <w:lsdException w:name="Normal" w:uiPriority="0" w:qFormat="1"/>
     <w:lsdException w:name="heading 1" w:uiPriority="9" w:qFormat="1"/>
     <w:lsdException w:name="heading 2" w:semiHidden="1" w:uiPriority="9" w:unhideWhenUsed="1" w:qFormat="1"/>
@@ -7000,7 +7928,6 @@
     <w:lsdException w:name="Hashtag" w:semiHidden="1" w:unhideWhenUsed="1"/>
     <w:lsdException w:name="Unresolved Mention" w:semiHidden="1" w:unhideWhenUsed="1"/>
     <w:lsdException w:name="Smart Link" w:semiHidden="1" w:unhideWhenUsed="1"/>
-    <w:lsdException w:name="Smart Link Error" w:semiHidden="1" w:unhideWhenUsed="1"/>
   </w:latentStyles>
   <w:style w:type="paragraph" w:default="1" w:styleId="Normal">
     <w:name w:val="Normal"/>

</xml_diff>